<commit_message>
Gödel theorem: modified chapter 8 with adding subscripts.
</commit_message>
<xml_diff>
--- a/doc/computing_theory/3.sample_chapters.docx
+++ b/doc/computing_theory/3.sample_chapters.docx
@@ -29779,16 +29779,6 @@
           <w:szCs w:val="28"/>
         </w:rPr>
         <w:br/>
-      </w:r>
-      <w:r>
-        <w:rPr>
-          <w:rFonts w:ascii="Consolas" w:eastAsia="新細明體" w:hAnsi="Consolas" w:cs="Arial"/>
-          <w:color w:val="000000"/>
-          <w:kern w:val="0"/>
-          <w:sz w:val="28"/>
-          <w:szCs w:val="28"/>
-        </w:rPr>
-        <w:br/>
         <w:t>(wo ρ und sämtliche χi kleinere Stufe haben als s) oder:</w:t>
       </w:r>
     </w:p>
@@ -29926,7 +29916,7 @@
           <w:sz w:val="28"/>
           <w:szCs w:val="28"/>
         </w:rPr>
-        <w:t>0 ,x</w:t>
+        <w:t>0,x</w:t>
       </w:r>
       <w:proofErr w:type="gramEnd"/>
       <w:r>
@@ -29948,17 +29938,26 @@
           <w:szCs w:val="28"/>
         </w:rPr>
         <w:br/>
+      </w:r>
+      <w:r>
+        <w:rPr>
+          <w:rFonts w:ascii="Consolas" w:eastAsia="新細明體" w:hAnsi="Consolas" w:cs="Arial" w:hint="eastAsia"/>
+          <w:color w:val="000000"/>
+          <w:kern w:val="0"/>
+          <w:sz w:val="28"/>
+          <w:szCs w:val="28"/>
+        </w:rPr>
+        <w:t xml:space="preserve">  </w:t>
+      </w:r>
+      <w:r>
+        <w:rPr>
+          <w:rFonts w:ascii="Consolas" w:eastAsia="新細明體" w:hAnsi="Consolas" w:cs="Arial"/>
+          <w:color w:val="000000"/>
+          <w:kern w:val="0"/>
+          <w:sz w:val="28"/>
+          <w:szCs w:val="28"/>
+        </w:rPr>
         <w:t>φ(k+1,x2...xn)=μ[k,φ(k,x2...xn),x2...xn]</w:t>
-      </w:r>
-      <w:r>
-        <w:rPr>
-          <w:rFonts w:ascii="Consolas" w:eastAsia="新細明體" w:hAnsi="Consolas" w:cs="Arial"/>
-          <w:color w:val="000000"/>
-          <w:kern w:val="0"/>
-          <w:sz w:val="28"/>
-          <w:szCs w:val="28"/>
-        </w:rPr>
-        <w:br/>
       </w:r>
       <w:r>
         <w:rPr>
@@ -30488,7 +30487,6 @@
           <w:sz w:val="28"/>
           <w:szCs w:val="28"/>
         </w:rPr>
-        <w:lastRenderedPageBreak/>
         <w:t>依據歸納假設，存在分別與</w:t>
       </w:r>
       <w:r>
@@ -30622,6 +30620,7 @@
           <w:sz w:val="28"/>
           <w:szCs w:val="28"/>
         </w:rPr>
+        <w:lastRenderedPageBreak/>
         <w:t>譯</w:t>
       </w:r>
       <w:proofErr w:type="gramStart"/>
@@ -30917,7 +30916,7 @@
         <w:widowControl/>
         <w:spacing w:before="100" w:beforeAutospacing="1" w:after="100" w:afterAutospacing="1" w:line="400" w:lineRule="exact"/>
         <w:rPr>
-          <w:rFonts w:ascii="Consolas" w:eastAsia="標楷體" w:hAnsi="Consolas" w:cs="Arial" w:hint="eastAsia"/>
+          <w:rFonts w:ascii="Consolas" w:eastAsia="標楷體" w:hAnsi="Consolas" w:cs="Arial"/>
           <w:color w:val="000000"/>
           <w:kern w:val="0"/>
           <w:sz w:val="28"/>
@@ -31370,7 +31369,91 @@
           <w:sz w:val="28"/>
           <w:szCs w:val="28"/>
         </w:rPr>
-        <w:t xml:space="preserve"> x0=φ(x1,x2...xn) </w:t>
+        <w:t xml:space="preserve"> x</w:t>
+      </w:r>
+      <w:r>
+        <w:rPr>
+          <w:rFonts w:ascii="Consolas" w:eastAsia="新細明體" w:hAnsi="Consolas" w:cs="Arial"/>
+          <w:color w:val="000000"/>
+          <w:kern w:val="0"/>
+          <w:sz w:val="28"/>
+          <w:szCs w:val="28"/>
+          <w:vertAlign w:val="subscript"/>
+        </w:rPr>
+        <w:t>0</w:t>
+      </w:r>
+      <w:r>
+        <w:rPr>
+          <w:rFonts w:ascii="Consolas" w:eastAsia="新細明體" w:hAnsi="Consolas" w:cs="Arial"/>
+          <w:color w:val="000000"/>
+          <w:kern w:val="0"/>
+          <w:sz w:val="28"/>
+          <w:szCs w:val="28"/>
+        </w:rPr>
+        <w:t>=φ(x</w:t>
+      </w:r>
+      <w:r>
+        <w:rPr>
+          <w:rFonts w:ascii="Consolas" w:eastAsia="新細明體" w:hAnsi="Consolas" w:cs="Arial"/>
+          <w:color w:val="000000"/>
+          <w:kern w:val="0"/>
+          <w:sz w:val="28"/>
+          <w:szCs w:val="28"/>
+          <w:vertAlign w:val="subscript"/>
+        </w:rPr>
+        <w:t>1</w:t>
+      </w:r>
+      <w:r>
+        <w:rPr>
+          <w:rFonts w:ascii="Consolas" w:eastAsia="新細明體" w:hAnsi="Consolas" w:cs="Arial"/>
+          <w:color w:val="000000"/>
+          <w:kern w:val="0"/>
+          <w:sz w:val="28"/>
+          <w:szCs w:val="28"/>
+        </w:rPr>
+        <w:t>,x</w:t>
+      </w:r>
+      <w:r>
+        <w:rPr>
+          <w:rFonts w:ascii="Consolas" w:eastAsia="新細明體" w:hAnsi="Consolas" w:cs="Arial"/>
+          <w:color w:val="000000"/>
+          <w:kern w:val="0"/>
+          <w:sz w:val="28"/>
+          <w:szCs w:val="28"/>
+          <w:vertAlign w:val="subscript"/>
+        </w:rPr>
+        <w:t>2</w:t>
+      </w:r>
+      <w:r>
+        <w:rPr>
+          <w:rFonts w:ascii="Consolas" w:eastAsia="新細明體" w:hAnsi="Consolas" w:cs="Arial"/>
+          <w:color w:val="000000"/>
+          <w:kern w:val="0"/>
+          <w:sz w:val="28"/>
+          <w:szCs w:val="28"/>
+        </w:rPr>
+        <w:t>...x</w:t>
+      </w:r>
+      <w:r>
+        <w:rPr>
+          <w:rFonts w:ascii="Consolas" w:eastAsia="新細明體" w:hAnsi="Consolas" w:cs="Arial"/>
+          <w:color w:val="000000"/>
+          <w:kern w:val="0"/>
+          <w:sz w:val="28"/>
+          <w:szCs w:val="28"/>
+          <w:vertAlign w:val="subscript"/>
+        </w:rPr>
+        <w:t>n</w:t>
+      </w:r>
+      <w:r>
+        <w:rPr>
+          <w:rFonts w:ascii="Consolas" w:eastAsia="新細明體" w:hAnsi="Consolas" w:cs="Arial"/>
+          <w:color w:val="000000"/>
+          <w:kern w:val="0"/>
+          <w:sz w:val="28"/>
+          <w:szCs w:val="28"/>
+        </w:rPr>
+        <w:t xml:space="preserve">) </w:t>
       </w:r>
       <w:r>
         <w:rPr>
@@ -31403,7 +31486,165 @@
           <w:sz w:val="28"/>
           <w:szCs w:val="28"/>
         </w:rPr>
-        <w:t>x0=φ(x1...xn)~(Ef){f0=ψ(x2...xn) &amp;</w:t>
+        <w:t>x</w:t>
+      </w:r>
+      <w:r>
+        <w:rPr>
+          <w:rFonts w:ascii="Consolas" w:eastAsia="新細明體" w:hAnsi="Consolas" w:cs="Arial"/>
+          <w:color w:val="000000"/>
+          <w:kern w:val="0"/>
+          <w:sz w:val="28"/>
+          <w:szCs w:val="28"/>
+          <w:vertAlign w:val="subscript"/>
+        </w:rPr>
+        <w:t>0</w:t>
+      </w:r>
+      <w:r>
+        <w:rPr>
+          <w:rFonts w:ascii="Consolas" w:eastAsia="新細明體" w:hAnsi="Consolas" w:cs="Arial"/>
+          <w:color w:val="000000"/>
+          <w:kern w:val="0"/>
+          <w:sz w:val="28"/>
+          <w:szCs w:val="28"/>
+        </w:rPr>
+        <w:t>=</w:t>
+      </w:r>
+      <w:proofErr w:type="gramStart"/>
+      <w:r>
+        <w:rPr>
+          <w:rFonts w:ascii="Consolas" w:eastAsia="新細明體" w:hAnsi="Consolas" w:cs="Arial"/>
+          <w:color w:val="000000"/>
+          <w:kern w:val="0"/>
+          <w:sz w:val="28"/>
+          <w:szCs w:val="28"/>
+        </w:rPr>
+        <w:t>φ(</w:t>
+      </w:r>
+      <w:proofErr w:type="gramEnd"/>
+      <w:r>
+        <w:rPr>
+          <w:rFonts w:ascii="Consolas" w:eastAsia="新細明體" w:hAnsi="Consolas" w:cs="Arial"/>
+          <w:color w:val="000000"/>
+          <w:kern w:val="0"/>
+          <w:sz w:val="28"/>
+          <w:szCs w:val="28"/>
+        </w:rPr>
+        <w:t>x</w:t>
+      </w:r>
+      <w:r>
+        <w:rPr>
+          <w:rFonts w:ascii="Consolas" w:eastAsia="新細明體" w:hAnsi="Consolas" w:cs="Arial"/>
+          <w:color w:val="000000"/>
+          <w:kern w:val="0"/>
+          <w:sz w:val="28"/>
+          <w:szCs w:val="28"/>
+          <w:vertAlign w:val="subscript"/>
+        </w:rPr>
+        <w:t>1</w:t>
+      </w:r>
+      <w:r>
+        <w:rPr>
+          <w:rFonts w:ascii="Consolas" w:eastAsia="新細明體" w:hAnsi="Consolas" w:cs="Arial"/>
+          <w:color w:val="000000"/>
+          <w:kern w:val="0"/>
+          <w:sz w:val="28"/>
+          <w:szCs w:val="28"/>
+        </w:rPr>
+        <w:t>...x</w:t>
+      </w:r>
+      <w:r>
+        <w:rPr>
+          <w:rFonts w:ascii="Consolas" w:eastAsia="新細明體" w:hAnsi="Consolas" w:cs="Arial"/>
+          <w:color w:val="000000"/>
+          <w:kern w:val="0"/>
+          <w:sz w:val="28"/>
+          <w:szCs w:val="28"/>
+          <w:vertAlign w:val="subscript"/>
+        </w:rPr>
+        <w:t>n</w:t>
+      </w:r>
+      <w:r>
+        <w:rPr>
+          <w:rFonts w:ascii="Consolas" w:eastAsia="新細明體" w:hAnsi="Consolas" w:cs="Arial"/>
+          <w:color w:val="000000"/>
+          <w:kern w:val="0"/>
+          <w:sz w:val="28"/>
+          <w:szCs w:val="28"/>
+        </w:rPr>
+        <w:t>)~(Ef){f</w:t>
+      </w:r>
+      <w:r>
+        <w:rPr>
+          <w:rFonts w:ascii="Consolas" w:eastAsia="新細明體" w:hAnsi="Consolas" w:cs="Arial"/>
+          <w:color w:val="000000"/>
+          <w:kern w:val="0"/>
+          <w:sz w:val="28"/>
+          <w:szCs w:val="28"/>
+          <w:vertAlign w:val="subscript"/>
+        </w:rPr>
+        <w:t>0</w:t>
+      </w:r>
+      <w:r>
+        <w:rPr>
+          <w:rFonts w:ascii="Consolas" w:eastAsia="新細明體" w:hAnsi="Consolas" w:cs="Arial"/>
+          <w:color w:val="000000"/>
+          <w:kern w:val="0"/>
+          <w:sz w:val="28"/>
+          <w:szCs w:val="28"/>
+        </w:rPr>
+        <w:t>=ψ(</w:t>
+      </w:r>
+      <w:r>
+        <w:rPr>
+          <w:rFonts w:ascii="Consolas" w:eastAsia="新細明體" w:hAnsi="Consolas" w:cs="Arial"/>
+          <w:color w:val="000000"/>
+          <w:kern w:val="0"/>
+          <w:sz w:val="28"/>
+          <w:szCs w:val="28"/>
+        </w:rPr>
+        <w:t>x</w:t>
+      </w:r>
+      <w:r>
+        <w:rPr>
+          <w:rFonts w:ascii="Consolas" w:eastAsia="新細明體" w:hAnsi="Consolas" w:cs="Arial"/>
+          <w:color w:val="000000"/>
+          <w:kern w:val="0"/>
+          <w:sz w:val="28"/>
+          <w:szCs w:val="28"/>
+          <w:vertAlign w:val="subscript"/>
+        </w:rPr>
+        <w:t>2</w:t>
+      </w:r>
+      <w:r>
+        <w:rPr>
+          <w:rFonts w:ascii="Consolas" w:eastAsia="新細明體" w:hAnsi="Consolas" w:cs="Arial"/>
+          <w:color w:val="000000"/>
+          <w:kern w:val="0"/>
+          <w:sz w:val="28"/>
+          <w:szCs w:val="28"/>
+        </w:rPr>
+        <w:t>...x</w:t>
+      </w:r>
+      <w:r>
+        <w:rPr>
+          <w:rFonts w:ascii="Consolas" w:eastAsia="新細明體" w:hAnsi="Consolas" w:cs="Arial"/>
+          <w:color w:val="000000"/>
+          <w:kern w:val="0"/>
+          <w:sz w:val="28"/>
+          <w:szCs w:val="28"/>
+          <w:vertAlign w:val="subscript"/>
+        </w:rPr>
+        <w:t>n</w:t>
+      </w:r>
+      <w:r>
+        <w:rPr>
+          <w:rFonts w:ascii="Consolas" w:eastAsia="新細明體" w:hAnsi="Consolas" w:cs="Arial"/>
+          <w:color w:val="000000"/>
+          <w:kern w:val="0"/>
+          <w:sz w:val="28"/>
+          <w:szCs w:val="28"/>
+        </w:rPr>
+        <w:t>) &amp;</w:t>
       </w:r>
       <w:r>
         <w:rPr>
@@ -31414,7 +31655,164 @@
           <w:szCs w:val="28"/>
         </w:rPr>
         <w:br/>
-        <w:t>(k)[k&lt;x1→fk+1=μ(k,fk,x2...xn)] &amp; x0=fx1}</w:t>
+        <w:t>(k)[k&lt;x</w:t>
+      </w:r>
+      <w:r>
+        <w:rPr>
+          <w:rFonts w:ascii="Consolas" w:eastAsia="新細明體" w:hAnsi="Consolas" w:cs="Arial"/>
+          <w:color w:val="000000"/>
+          <w:kern w:val="0"/>
+          <w:sz w:val="28"/>
+          <w:szCs w:val="28"/>
+          <w:vertAlign w:val="subscript"/>
+        </w:rPr>
+        <w:t>1</w:t>
+      </w:r>
+      <w:r>
+        <w:rPr>
+          <w:rFonts w:ascii="Consolas" w:eastAsia="新細明體" w:hAnsi="Consolas" w:cs="Arial"/>
+          <w:color w:val="000000"/>
+          <w:kern w:val="0"/>
+          <w:sz w:val="28"/>
+          <w:szCs w:val="28"/>
+        </w:rPr>
+        <w:t>→f</w:t>
+      </w:r>
+      <w:r>
+        <w:rPr>
+          <w:rFonts w:ascii="Consolas" w:eastAsia="新細明體" w:hAnsi="Consolas" w:cs="Arial"/>
+          <w:color w:val="000000"/>
+          <w:kern w:val="0"/>
+          <w:sz w:val="28"/>
+          <w:szCs w:val="28"/>
+          <w:vertAlign w:val="subscript"/>
+        </w:rPr>
+        <w:t>k+1</w:t>
+      </w:r>
+      <w:r>
+        <w:rPr>
+          <w:rFonts w:ascii="Consolas" w:eastAsia="新細明體" w:hAnsi="Consolas" w:cs="Arial"/>
+          <w:color w:val="000000"/>
+          <w:kern w:val="0"/>
+          <w:sz w:val="28"/>
+          <w:szCs w:val="28"/>
+        </w:rPr>
+        <w:t>=μ(k,f</w:t>
+      </w:r>
+      <w:r>
+        <w:rPr>
+          <w:rFonts w:ascii="Consolas" w:eastAsia="新細明體" w:hAnsi="Consolas" w:cs="Arial"/>
+          <w:color w:val="000000"/>
+          <w:kern w:val="0"/>
+          <w:sz w:val="28"/>
+          <w:szCs w:val="28"/>
+          <w:vertAlign w:val="subscript"/>
+        </w:rPr>
+        <w:t>k</w:t>
+      </w:r>
+      <w:r>
+        <w:rPr>
+          <w:rFonts w:ascii="Consolas" w:eastAsia="新細明體" w:hAnsi="Consolas" w:cs="Arial"/>
+          <w:color w:val="000000"/>
+          <w:kern w:val="0"/>
+          <w:sz w:val="28"/>
+          <w:szCs w:val="28"/>
+        </w:rPr>
+        <w:t>,</w:t>
+      </w:r>
+      <w:r>
+        <w:rPr>
+          <w:rFonts w:ascii="Consolas" w:eastAsia="新細明體" w:hAnsi="Consolas" w:cs="Arial"/>
+          <w:color w:val="000000"/>
+          <w:kern w:val="0"/>
+          <w:sz w:val="28"/>
+          <w:szCs w:val="28"/>
+        </w:rPr>
+        <w:t>x</w:t>
+      </w:r>
+      <w:r>
+        <w:rPr>
+          <w:rFonts w:ascii="Consolas" w:eastAsia="新細明體" w:hAnsi="Consolas" w:cs="Arial"/>
+          <w:color w:val="000000"/>
+          <w:kern w:val="0"/>
+          <w:sz w:val="28"/>
+          <w:szCs w:val="28"/>
+          <w:vertAlign w:val="subscript"/>
+        </w:rPr>
+        <w:t>2</w:t>
+      </w:r>
+      <w:r>
+        <w:rPr>
+          <w:rFonts w:ascii="Consolas" w:eastAsia="新細明體" w:hAnsi="Consolas" w:cs="Arial"/>
+          <w:color w:val="000000"/>
+          <w:kern w:val="0"/>
+          <w:sz w:val="28"/>
+          <w:szCs w:val="28"/>
+        </w:rPr>
+        <w:t>...x</w:t>
+      </w:r>
+      <w:r>
+        <w:rPr>
+          <w:rFonts w:ascii="Consolas" w:eastAsia="新細明體" w:hAnsi="Consolas" w:cs="Arial"/>
+          <w:color w:val="000000"/>
+          <w:kern w:val="0"/>
+          <w:sz w:val="28"/>
+          <w:szCs w:val="28"/>
+          <w:vertAlign w:val="subscript"/>
+        </w:rPr>
+        <w:t>n</w:t>
+      </w:r>
+      <w:r>
+        <w:rPr>
+          <w:rFonts w:ascii="Consolas" w:eastAsia="新細明體" w:hAnsi="Consolas" w:cs="Arial"/>
+          <w:color w:val="000000"/>
+          <w:kern w:val="0"/>
+          <w:sz w:val="28"/>
+          <w:szCs w:val="28"/>
+        </w:rPr>
+        <w:t>)] &amp; x</w:t>
+      </w:r>
+      <w:r>
+        <w:rPr>
+          <w:rFonts w:ascii="Consolas" w:eastAsia="新細明體" w:hAnsi="Consolas" w:cs="Arial"/>
+          <w:color w:val="000000"/>
+          <w:kern w:val="0"/>
+          <w:sz w:val="28"/>
+          <w:szCs w:val="28"/>
+          <w:vertAlign w:val="subscript"/>
+        </w:rPr>
+        <w:t>0</w:t>
+      </w:r>
+      <w:r>
+        <w:rPr>
+          <w:rFonts w:ascii="Consolas" w:eastAsia="新細明體" w:hAnsi="Consolas" w:cs="Arial"/>
+          <w:color w:val="000000"/>
+          <w:kern w:val="0"/>
+          <w:sz w:val="28"/>
+          <w:szCs w:val="28"/>
+        </w:rPr>
+        <w:t>=f</w:t>
+      </w:r>
+      <w:r>
+        <w:rPr>
+          <w:rFonts w:ascii="Consolas" w:eastAsia="新細明體" w:hAnsi="Consolas" w:cs="Arial"/>
+          <w:color w:val="000000"/>
+          <w:kern w:val="0"/>
+          <w:sz w:val="28"/>
+          <w:szCs w:val="28"/>
+          <w:vertAlign w:val="subscript"/>
+        </w:rPr>
+        <w:t>x1</w:t>
+      </w:r>
+      <w:r>
+        <w:rPr>
+          <w:rFonts w:ascii="Consolas" w:eastAsia="新細明體" w:hAnsi="Consolas" w:cs="Arial"/>
+          <w:color w:val="000000"/>
+          <w:kern w:val="0"/>
+          <w:sz w:val="28"/>
+          <w:szCs w:val="28"/>
+        </w:rPr>
+        <w:t>}</w:t>
       </w:r>
       <w:r>
         <w:rPr>
@@ -31425,17 +31823,6 @@
           <w:szCs w:val="28"/>
         </w:rPr>
         <w:br/>
-      </w:r>
-      <w:r>
-        <w:rPr>
-          <w:rFonts w:ascii="Consolas" w:eastAsia="新細明體" w:hAnsi="Consolas" w:cs="Arial"/>
-          <w:color w:val="000000"/>
-          <w:kern w:val="0"/>
-          <w:sz w:val="28"/>
-          <w:szCs w:val="28"/>
-        </w:rPr>
-        <w:br/>
-        <w:t>52) f bedeutet hier eine Variable, deren Wertbereich die Folgen natürl. Zahlen sind. Mit fk wird das k+1-te Glied einer Folge f bezeichnet (mit f0 das erste).</w:t>
       </w:r>
     </w:p>
     <w:p>
@@ -31458,57 +31845,7 @@
           <w:sz w:val="28"/>
           <w:szCs w:val="28"/>
         </w:rPr>
-        <w:t>52) f</w:t>
-      </w:r>
-      <w:r>
-        <w:rPr>
-          <w:rFonts w:ascii="Consolas" w:eastAsia="新細明體" w:hAnsi="Consolas" w:cs="Arial"/>
-          <w:color w:val="000000"/>
-          <w:kern w:val="0"/>
-          <w:sz w:val="28"/>
-          <w:szCs w:val="28"/>
-        </w:rPr>
-        <w:t xml:space="preserve"> </w:t>
-      </w:r>
-      <w:r>
-        <w:rPr>
-          <w:rFonts w:ascii="Consolas" w:eastAsia="新細明體" w:hAnsi="Consolas" w:cs="Arial"/>
-          <w:color w:val="000000"/>
-          <w:kern w:val="0"/>
-          <w:sz w:val="28"/>
-          <w:szCs w:val="28"/>
-        </w:rPr>
-        <w:t>於此</w:t>
-      </w:r>
-      <w:r>
-        <w:rPr>
-          <w:rFonts w:ascii="Consolas" w:eastAsia="新細明體" w:hAnsi="Consolas" w:cs="Arial" w:hint="eastAsia"/>
-          <w:color w:val="000000"/>
-          <w:kern w:val="0"/>
-          <w:sz w:val="28"/>
-          <w:szCs w:val="28"/>
-        </w:rPr>
-        <w:t>表</w:t>
-      </w:r>
-      <w:r>
-        <w:rPr>
-          <w:rFonts w:ascii="Consolas" w:eastAsia="新細明體" w:hAnsi="Consolas" w:cs="Arial"/>
-          <w:color w:val="000000"/>
-          <w:kern w:val="0"/>
-          <w:sz w:val="28"/>
-          <w:szCs w:val="28"/>
-        </w:rPr>
-        <w:t>示</w:t>
-      </w:r>
-      <w:r>
-        <w:rPr>
-          <w:rFonts w:ascii="Consolas" w:eastAsia="新細明體" w:hAnsi="Consolas" w:cs="Arial"/>
-          <w:color w:val="000000"/>
-          <w:kern w:val="0"/>
-          <w:sz w:val="28"/>
-          <w:szCs w:val="28"/>
-        </w:rPr>
-        <w:t>一個</w:t>
+        <w:t xml:space="preserve">Wenn </w:t>
       </w:r>
       <w:proofErr w:type="gramStart"/>
       <w:r>
@@ -31519,7 +31856,7 @@
           <w:sz w:val="28"/>
           <w:szCs w:val="28"/>
         </w:rPr>
-        <w:t>其值域是</w:t>
+        <w:t>S(</w:t>
       </w:r>
       <w:proofErr w:type="gramEnd"/>
       <w:r>
@@ -31530,87 +31867,59 @@
           <w:sz w:val="28"/>
           <w:szCs w:val="28"/>
         </w:rPr>
-        <w:t>自然數序列</w:t>
-      </w:r>
-      <w:r>
-        <w:rPr>
-          <w:rFonts w:ascii="Consolas" w:eastAsia="新細明體" w:hAnsi="Consolas" w:cs="Arial" w:hint="eastAsia"/>
-          <w:color w:val="000000"/>
-          <w:kern w:val="0"/>
-          <w:sz w:val="28"/>
-          <w:szCs w:val="28"/>
-        </w:rPr>
-        <w:t>的</w:t>
-      </w:r>
-      <w:r>
-        <w:rPr>
-          <w:rFonts w:ascii="Consolas" w:eastAsia="新細明體" w:hAnsi="Consolas" w:cs="Arial"/>
-          <w:color w:val="000000"/>
-          <w:kern w:val="0"/>
-          <w:sz w:val="28"/>
-          <w:szCs w:val="28"/>
-        </w:rPr>
-        <w:t>變數</w:t>
-      </w:r>
-      <w:r>
-        <w:rPr>
-          <w:rFonts w:ascii="Consolas" w:eastAsia="新細明體" w:hAnsi="Consolas" w:cs="Arial"/>
-          <w:color w:val="000000"/>
-          <w:kern w:val="0"/>
-          <w:sz w:val="28"/>
-          <w:szCs w:val="28"/>
-        </w:rPr>
-        <w:t>。</w:t>
-      </w:r>
-      <w:r>
-        <w:rPr>
-          <w:rFonts w:ascii="Consolas" w:eastAsia="新細明體" w:hAnsi="Consolas" w:cs="Arial"/>
-          <w:color w:val="000000"/>
-          <w:kern w:val="0"/>
-          <w:sz w:val="28"/>
-          <w:szCs w:val="28"/>
-        </w:rPr>
-        <w:t xml:space="preserve">fk </w:t>
-      </w:r>
-      <w:r>
-        <w:rPr>
-          <w:rFonts w:ascii="Consolas" w:eastAsia="新細明體" w:hAnsi="Consolas" w:cs="Arial"/>
-          <w:color w:val="000000"/>
-          <w:kern w:val="0"/>
-          <w:sz w:val="28"/>
-          <w:szCs w:val="28"/>
-        </w:rPr>
-        <w:t>用來表示</w:t>
-      </w:r>
-      <w:r>
-        <w:rPr>
-          <w:rFonts w:ascii="Consolas" w:eastAsia="新細明體" w:hAnsi="Consolas" w:cs="Arial"/>
-          <w:color w:val="000000"/>
-          <w:kern w:val="0"/>
-          <w:sz w:val="28"/>
-          <w:szCs w:val="28"/>
-        </w:rPr>
-        <w:t xml:space="preserve"> f </w:t>
-      </w:r>
-      <w:r>
-        <w:rPr>
-          <w:rFonts w:ascii="Consolas" w:eastAsia="新細明體" w:hAnsi="Consolas" w:cs="Arial"/>
-          <w:color w:val="000000"/>
-          <w:kern w:val="0"/>
-          <w:sz w:val="28"/>
-          <w:szCs w:val="28"/>
-        </w:rPr>
-        <w:t>序列之第</w:t>
-      </w:r>
-      <w:r>
-        <w:rPr>
-          <w:rFonts w:ascii="Consolas" w:eastAsia="新細明體" w:hAnsi="Consolas" w:cs="Arial"/>
-          <w:color w:val="000000"/>
-          <w:kern w:val="0"/>
-          <w:sz w:val="28"/>
-          <w:szCs w:val="28"/>
-        </w:rPr>
-        <w:t xml:space="preserve"> k+1-</w:t>
+        <w:t>y,</w:t>
+      </w:r>
+      <w:r>
+        <w:rPr>
+          <w:rFonts w:ascii="Consolas" w:eastAsia="新細明體" w:hAnsi="Consolas" w:cs="Arial"/>
+          <w:color w:val="000000"/>
+          <w:kern w:val="0"/>
+          <w:sz w:val="28"/>
+          <w:szCs w:val="28"/>
+        </w:rPr>
+        <w:t>x</w:t>
+      </w:r>
+      <w:r>
+        <w:rPr>
+          <w:rFonts w:ascii="Consolas" w:eastAsia="新細明體" w:hAnsi="Consolas" w:cs="Arial"/>
+          <w:color w:val="000000"/>
+          <w:kern w:val="0"/>
+          <w:sz w:val="28"/>
+          <w:szCs w:val="28"/>
+          <w:vertAlign w:val="subscript"/>
+        </w:rPr>
+        <w:t>2</w:t>
+      </w:r>
+      <w:r>
+        <w:rPr>
+          <w:rFonts w:ascii="Consolas" w:eastAsia="新細明體" w:hAnsi="Consolas" w:cs="Arial"/>
+          <w:color w:val="000000"/>
+          <w:kern w:val="0"/>
+          <w:sz w:val="28"/>
+          <w:szCs w:val="28"/>
+        </w:rPr>
+        <w:t>...x</w:t>
+      </w:r>
+      <w:r>
+        <w:rPr>
+          <w:rFonts w:ascii="Consolas" w:eastAsia="新細明體" w:hAnsi="Consolas" w:cs="Arial"/>
+          <w:color w:val="000000"/>
+          <w:kern w:val="0"/>
+          <w:sz w:val="28"/>
+          <w:szCs w:val="28"/>
+          <w:vertAlign w:val="subscript"/>
+        </w:rPr>
+        <w:t>n</w:t>
+      </w:r>
+      <w:r>
+        <w:rPr>
+          <w:rFonts w:ascii="Consolas" w:eastAsia="新細明體" w:hAnsi="Consolas" w:cs="Arial"/>
+          <w:color w:val="000000"/>
+          <w:kern w:val="0"/>
+          <w:sz w:val="28"/>
+          <w:szCs w:val="28"/>
+        </w:rPr>
+        <w:t xml:space="preserve">) bzw. </w:t>
       </w:r>
       <w:proofErr w:type="gramStart"/>
       <w:r>
@@ -31621,7 +31930,7 @@
           <w:sz w:val="28"/>
           <w:szCs w:val="28"/>
         </w:rPr>
-        <w:t>個</w:t>
+        <w:t>T(</w:t>
       </w:r>
       <w:proofErr w:type="gramEnd"/>
       <w:r>
@@ -31632,27 +31941,175 @@
           <w:sz w:val="28"/>
           <w:szCs w:val="28"/>
         </w:rPr>
-        <w:t>元素（</w:t>
-      </w:r>
-      <w:r>
-        <w:rPr>
-          <w:rFonts w:ascii="Consolas" w:eastAsia="新細明體" w:hAnsi="Consolas" w:cs="Arial"/>
-          <w:color w:val="000000"/>
-          <w:kern w:val="0"/>
-          <w:sz w:val="28"/>
-          <w:szCs w:val="28"/>
-        </w:rPr>
-        <w:t xml:space="preserve">f0 </w:t>
-      </w:r>
-      <w:r>
-        <w:rPr>
-          <w:rFonts w:ascii="Consolas" w:eastAsia="新細明體" w:hAnsi="Consolas" w:cs="Arial"/>
-          <w:color w:val="000000"/>
-          <w:kern w:val="0"/>
-          <w:sz w:val="28"/>
-          <w:szCs w:val="28"/>
-        </w:rPr>
-        <w:t>表示第一個）。</w:t>
+        <w:t>z,</w:t>
+      </w:r>
+      <w:r>
+        <w:rPr>
+          <w:rFonts w:ascii="Consolas" w:eastAsia="新細明體" w:hAnsi="Consolas" w:cs="Arial"/>
+          <w:color w:val="000000"/>
+          <w:kern w:val="0"/>
+          <w:sz w:val="28"/>
+          <w:szCs w:val="28"/>
+        </w:rPr>
+        <w:t>x</w:t>
+      </w:r>
+      <w:r>
+        <w:rPr>
+          <w:rFonts w:ascii="Consolas" w:eastAsia="新細明體" w:hAnsi="Consolas" w:cs="Arial"/>
+          <w:color w:val="000000"/>
+          <w:kern w:val="0"/>
+          <w:sz w:val="28"/>
+          <w:szCs w:val="28"/>
+          <w:vertAlign w:val="subscript"/>
+        </w:rPr>
+        <w:t>1</w:t>
+      </w:r>
+      <w:r>
+        <w:rPr>
+          <w:rFonts w:ascii="Consolas" w:eastAsia="新細明體" w:hAnsi="Consolas" w:cs="Arial"/>
+          <w:color w:val="000000"/>
+          <w:kern w:val="0"/>
+          <w:sz w:val="28"/>
+          <w:szCs w:val="28"/>
+        </w:rPr>
+        <w:t>...x</w:t>
+      </w:r>
+      <w:r>
+        <w:rPr>
+          <w:rFonts w:ascii="Consolas" w:eastAsia="新細明體" w:hAnsi="Consolas" w:cs="Arial"/>
+          <w:color w:val="000000"/>
+          <w:kern w:val="0"/>
+          <w:sz w:val="28"/>
+          <w:szCs w:val="28"/>
+          <w:vertAlign w:val="subscript"/>
+        </w:rPr>
+        <w:t>n+1</w:t>
+      </w:r>
+      <w:r>
+        <w:rPr>
+          <w:rFonts w:ascii="Consolas" w:eastAsia="新細明體" w:hAnsi="Consolas" w:cs="Arial"/>
+          <w:color w:val="000000"/>
+          <w:kern w:val="0"/>
+          <w:sz w:val="28"/>
+          <w:szCs w:val="28"/>
+        </w:rPr>
+        <w:t>) die nach induktiver Annahme existierenden mit y=ψ(</w:t>
+      </w:r>
+      <w:r>
+        <w:rPr>
+          <w:rFonts w:ascii="Consolas" w:eastAsia="新細明體" w:hAnsi="Consolas" w:cs="Arial"/>
+          <w:color w:val="000000"/>
+          <w:kern w:val="0"/>
+          <w:sz w:val="28"/>
+          <w:szCs w:val="28"/>
+        </w:rPr>
+        <w:t>x</w:t>
+      </w:r>
+      <w:r>
+        <w:rPr>
+          <w:rFonts w:ascii="Consolas" w:eastAsia="新細明體" w:hAnsi="Consolas" w:cs="Arial"/>
+          <w:color w:val="000000"/>
+          <w:kern w:val="0"/>
+          <w:sz w:val="28"/>
+          <w:szCs w:val="28"/>
+          <w:vertAlign w:val="subscript"/>
+        </w:rPr>
+        <w:t>2</w:t>
+      </w:r>
+      <w:r>
+        <w:rPr>
+          <w:rFonts w:ascii="Consolas" w:eastAsia="新細明體" w:hAnsi="Consolas" w:cs="Arial"/>
+          <w:color w:val="000000"/>
+          <w:kern w:val="0"/>
+          <w:sz w:val="28"/>
+          <w:szCs w:val="28"/>
+        </w:rPr>
+        <w:t>...x</w:t>
+      </w:r>
+      <w:r>
+        <w:rPr>
+          <w:rFonts w:ascii="Consolas" w:eastAsia="新細明體" w:hAnsi="Consolas" w:cs="Arial"/>
+          <w:color w:val="000000"/>
+          <w:kern w:val="0"/>
+          <w:sz w:val="28"/>
+          <w:szCs w:val="28"/>
+          <w:vertAlign w:val="subscript"/>
+        </w:rPr>
+        <w:t>n</w:t>
+      </w:r>
+      <w:r>
+        <w:rPr>
+          <w:rFonts w:ascii="Consolas" w:eastAsia="新細明體" w:hAnsi="Consolas" w:cs="Arial"/>
+          <w:color w:val="000000"/>
+          <w:kern w:val="0"/>
+          <w:sz w:val="28"/>
+          <w:szCs w:val="28"/>
+        </w:rPr>
+        <w:t>) bzw. z=</w:t>
+      </w:r>
+      <w:proofErr w:type="gramStart"/>
+      <w:r>
+        <w:rPr>
+          <w:rFonts w:ascii="Consolas" w:eastAsia="新細明體" w:hAnsi="Consolas" w:cs="Arial"/>
+          <w:color w:val="000000"/>
+          <w:kern w:val="0"/>
+          <w:sz w:val="28"/>
+          <w:szCs w:val="28"/>
+        </w:rPr>
+        <w:t>μ(</w:t>
+      </w:r>
+      <w:proofErr w:type="gramEnd"/>
+      <w:r>
+        <w:rPr>
+          <w:rFonts w:ascii="Consolas" w:eastAsia="新細明體" w:hAnsi="Consolas" w:cs="Arial"/>
+          <w:color w:val="000000"/>
+          <w:kern w:val="0"/>
+          <w:sz w:val="28"/>
+          <w:szCs w:val="28"/>
+        </w:rPr>
+        <w:t>x</w:t>
+      </w:r>
+      <w:r>
+        <w:rPr>
+          <w:rFonts w:ascii="Consolas" w:eastAsia="新細明體" w:hAnsi="Consolas" w:cs="Arial"/>
+          <w:color w:val="000000"/>
+          <w:kern w:val="0"/>
+          <w:sz w:val="28"/>
+          <w:szCs w:val="28"/>
+          <w:vertAlign w:val="subscript"/>
+        </w:rPr>
+        <w:t>1</w:t>
+      </w:r>
+      <w:r>
+        <w:rPr>
+          <w:rFonts w:ascii="Consolas" w:eastAsia="新細明體" w:hAnsi="Consolas" w:cs="Arial"/>
+          <w:color w:val="000000"/>
+          <w:kern w:val="0"/>
+          <w:sz w:val="28"/>
+          <w:szCs w:val="28"/>
+        </w:rPr>
+        <w:t>...x</w:t>
+      </w:r>
+      <w:r>
+        <w:rPr>
+          <w:rFonts w:ascii="Consolas" w:eastAsia="新細明體" w:hAnsi="Consolas" w:cs="Arial"/>
+          <w:color w:val="000000"/>
+          <w:kern w:val="0"/>
+          <w:sz w:val="28"/>
+          <w:szCs w:val="28"/>
+          <w:vertAlign w:val="subscript"/>
+        </w:rPr>
+        <w:t>n+1</w:t>
+      </w:r>
+      <w:r>
+        <w:rPr>
+          <w:rFonts w:ascii="Consolas" w:eastAsia="新細明體" w:hAnsi="Consolas" w:cs="Arial"/>
+          <w:color w:val="000000"/>
+          <w:kern w:val="0"/>
+          <w:sz w:val="28"/>
+          <w:szCs w:val="28"/>
+        </w:rPr>
+        <w:t>) äquivalenten arithmetische Relationen sind, gilt daher:</w:t>
       </w:r>
     </w:p>
     <w:p>
@@ -31675,73 +32132,315 @@
           <w:sz w:val="28"/>
           <w:szCs w:val="28"/>
         </w:rPr>
-        <w:t xml:space="preserve">Wenn </w:t>
-      </w:r>
-      <w:proofErr w:type="gramStart"/>
-      <w:r>
-        <w:rPr>
-          <w:rFonts w:ascii="Consolas" w:eastAsia="新細明體" w:hAnsi="Consolas" w:cs="Arial"/>
-          <w:color w:val="000000"/>
-          <w:kern w:val="0"/>
-          <w:sz w:val="28"/>
-          <w:szCs w:val="28"/>
-        </w:rPr>
-        <w:t>S(</w:t>
-      </w:r>
-      <w:proofErr w:type="gramEnd"/>
-      <w:r>
-        <w:rPr>
-          <w:rFonts w:ascii="Consolas" w:eastAsia="新細明體" w:hAnsi="Consolas" w:cs="Arial"/>
-          <w:color w:val="000000"/>
-          <w:kern w:val="0"/>
-          <w:sz w:val="28"/>
-          <w:szCs w:val="28"/>
-        </w:rPr>
-        <w:t>y,x2...xn) bzw. T(</w:t>
-      </w:r>
-      <w:proofErr w:type="gramStart"/>
-      <w:r>
-        <w:rPr>
-          <w:rFonts w:ascii="Consolas" w:eastAsia="新細明體" w:hAnsi="Consolas" w:cs="Arial"/>
-          <w:color w:val="000000"/>
-          <w:kern w:val="0"/>
-          <w:sz w:val="28"/>
-          <w:szCs w:val="28"/>
-        </w:rPr>
-        <w:t>z,x,...</w:t>
-      </w:r>
-      <w:proofErr w:type="gramEnd"/>
-      <w:r>
-        <w:rPr>
-          <w:rFonts w:ascii="Consolas" w:eastAsia="新細明體" w:hAnsi="Consolas" w:cs="Arial"/>
-          <w:color w:val="000000"/>
-          <w:kern w:val="0"/>
-          <w:sz w:val="28"/>
-          <w:szCs w:val="28"/>
-        </w:rPr>
-        <w:t>xn+l) die nach induktiver Annahme existierenden mit y=ψ(x2...xn) bzw. z=</w:t>
-      </w:r>
-      <w:proofErr w:type="gramStart"/>
-      <w:r>
-        <w:rPr>
-          <w:rFonts w:ascii="Consolas" w:eastAsia="新細明體" w:hAnsi="Consolas" w:cs="Arial"/>
-          <w:color w:val="000000"/>
-          <w:kern w:val="0"/>
-          <w:sz w:val="28"/>
-          <w:szCs w:val="28"/>
-        </w:rPr>
-        <w:t>μ(</w:t>
-      </w:r>
-      <w:proofErr w:type="gramEnd"/>
-      <w:r>
-        <w:rPr>
-          <w:rFonts w:ascii="Consolas" w:eastAsia="新細明體" w:hAnsi="Consolas" w:cs="Arial"/>
-          <w:color w:val="000000"/>
-          <w:kern w:val="0"/>
-          <w:sz w:val="28"/>
-          <w:szCs w:val="28"/>
-        </w:rPr>
-        <w:t>x1...xn+1) äquivalenten arithmetische Relationen sind, gilt daher:</w:t>
+        <w:t>依據歸納假設，分別存在與</w:t>
+      </w:r>
+      <w:r>
+        <w:rPr>
+          <w:rFonts w:ascii="Consolas" w:eastAsia="新細明體" w:hAnsi="Consolas" w:cs="Arial"/>
+          <w:color w:val="000000"/>
+          <w:kern w:val="0"/>
+          <w:sz w:val="28"/>
+          <w:szCs w:val="28"/>
+        </w:rPr>
+        <w:t xml:space="preserve"> y=ψ(</w:t>
+      </w:r>
+      <w:r>
+        <w:rPr>
+          <w:rFonts w:ascii="Consolas" w:eastAsia="新細明體" w:hAnsi="Consolas" w:cs="Arial"/>
+          <w:color w:val="000000"/>
+          <w:kern w:val="0"/>
+          <w:sz w:val="28"/>
+          <w:szCs w:val="28"/>
+        </w:rPr>
+        <w:t>x</w:t>
+      </w:r>
+      <w:r>
+        <w:rPr>
+          <w:rFonts w:ascii="Consolas" w:eastAsia="新細明體" w:hAnsi="Consolas" w:cs="Arial"/>
+          <w:color w:val="000000"/>
+          <w:kern w:val="0"/>
+          <w:sz w:val="28"/>
+          <w:szCs w:val="28"/>
+          <w:vertAlign w:val="subscript"/>
+        </w:rPr>
+        <w:t>2</w:t>
+      </w:r>
+      <w:r>
+        <w:rPr>
+          <w:rFonts w:ascii="Consolas" w:eastAsia="新細明體" w:hAnsi="Consolas" w:cs="Arial"/>
+          <w:color w:val="000000"/>
+          <w:kern w:val="0"/>
+          <w:sz w:val="28"/>
+          <w:szCs w:val="28"/>
+        </w:rPr>
+        <w:t>...x</w:t>
+      </w:r>
+      <w:r>
+        <w:rPr>
+          <w:rFonts w:ascii="Consolas" w:eastAsia="新細明體" w:hAnsi="Consolas" w:cs="Arial"/>
+          <w:color w:val="000000"/>
+          <w:kern w:val="0"/>
+          <w:sz w:val="28"/>
+          <w:szCs w:val="28"/>
+          <w:vertAlign w:val="subscript"/>
+        </w:rPr>
+        <w:t>n</w:t>
+      </w:r>
+      <w:r>
+        <w:rPr>
+          <w:rFonts w:ascii="Consolas" w:eastAsia="新細明體" w:hAnsi="Consolas" w:cs="Arial"/>
+          <w:color w:val="000000"/>
+          <w:kern w:val="0"/>
+          <w:sz w:val="28"/>
+          <w:szCs w:val="28"/>
+        </w:rPr>
+        <w:t xml:space="preserve">) </w:t>
+      </w:r>
+      <w:r>
+        <w:rPr>
+          <w:rFonts w:ascii="Consolas" w:eastAsia="新細明體" w:hAnsi="Consolas" w:cs="Arial"/>
+          <w:color w:val="000000"/>
+          <w:kern w:val="0"/>
+          <w:sz w:val="28"/>
+          <w:szCs w:val="28"/>
+        </w:rPr>
+        <w:t>及</w:t>
+      </w:r>
+      <w:r>
+        <w:rPr>
+          <w:rFonts w:ascii="Consolas" w:eastAsia="新細明體" w:hAnsi="Consolas" w:cs="Arial"/>
+          <w:color w:val="000000"/>
+          <w:kern w:val="0"/>
+          <w:sz w:val="28"/>
+          <w:szCs w:val="28"/>
+        </w:rPr>
+        <w:t xml:space="preserve"> z=μ(</w:t>
+      </w:r>
+      <w:r>
+        <w:rPr>
+          <w:rFonts w:ascii="Consolas" w:eastAsia="新細明體" w:hAnsi="Consolas" w:cs="Arial"/>
+          <w:color w:val="000000"/>
+          <w:kern w:val="0"/>
+          <w:sz w:val="28"/>
+          <w:szCs w:val="28"/>
+        </w:rPr>
+        <w:t>x</w:t>
+      </w:r>
+      <w:r>
+        <w:rPr>
+          <w:rFonts w:ascii="Consolas" w:eastAsia="新細明體" w:hAnsi="Consolas" w:cs="Arial"/>
+          <w:color w:val="000000"/>
+          <w:kern w:val="0"/>
+          <w:sz w:val="28"/>
+          <w:szCs w:val="28"/>
+          <w:vertAlign w:val="subscript"/>
+        </w:rPr>
+        <w:t>1</w:t>
+      </w:r>
+      <w:r>
+        <w:rPr>
+          <w:rFonts w:ascii="Consolas" w:eastAsia="新細明體" w:hAnsi="Consolas" w:cs="Arial"/>
+          <w:color w:val="000000"/>
+          <w:kern w:val="0"/>
+          <w:sz w:val="28"/>
+          <w:szCs w:val="28"/>
+        </w:rPr>
+        <w:t>...x</w:t>
+      </w:r>
+      <w:r>
+        <w:rPr>
+          <w:rFonts w:ascii="Consolas" w:eastAsia="新細明體" w:hAnsi="Consolas" w:cs="Arial"/>
+          <w:color w:val="000000"/>
+          <w:kern w:val="0"/>
+          <w:sz w:val="28"/>
+          <w:szCs w:val="28"/>
+          <w:vertAlign w:val="subscript"/>
+        </w:rPr>
+        <w:t>n+1</w:t>
+      </w:r>
+      <w:r>
+        <w:rPr>
+          <w:rFonts w:ascii="Consolas" w:eastAsia="新細明體" w:hAnsi="Consolas" w:cs="Arial"/>
+          <w:color w:val="000000"/>
+          <w:kern w:val="0"/>
+          <w:sz w:val="28"/>
+          <w:szCs w:val="28"/>
+        </w:rPr>
+        <w:t xml:space="preserve">) </w:t>
+      </w:r>
+      <w:r>
+        <w:rPr>
+          <w:rFonts w:ascii="Consolas" w:eastAsia="新細明體" w:hAnsi="Consolas" w:cs="Arial"/>
+          <w:color w:val="000000"/>
+          <w:kern w:val="0"/>
+          <w:sz w:val="28"/>
+          <w:szCs w:val="28"/>
+        </w:rPr>
+        <w:t>等值之算術關係</w:t>
+      </w:r>
+      <w:r>
+        <w:rPr>
+          <w:rFonts w:ascii="Consolas" w:eastAsia="新細明體" w:hAnsi="Consolas" w:cs="Arial"/>
+          <w:color w:val="000000"/>
+          <w:kern w:val="0"/>
+          <w:sz w:val="28"/>
+          <w:szCs w:val="28"/>
+        </w:rPr>
+        <w:t xml:space="preserve"> </w:t>
+      </w:r>
+      <w:r>
+        <w:rPr>
+          <w:rFonts w:ascii="Consolas" w:eastAsia="新細明體" w:hAnsi="Consolas" w:cs="Arial"/>
+          <w:color w:val="000000"/>
+          <w:kern w:val="0"/>
+          <w:sz w:val="28"/>
+          <w:szCs w:val="28"/>
+        </w:rPr>
+        <w:t>S(y,x</w:t>
+      </w:r>
+      <w:r>
+        <w:rPr>
+          <w:rFonts w:ascii="Consolas" w:eastAsia="新細明體" w:hAnsi="Consolas" w:cs="Arial"/>
+          <w:color w:val="000000"/>
+          <w:kern w:val="0"/>
+          <w:sz w:val="28"/>
+          <w:szCs w:val="28"/>
+          <w:vertAlign w:val="subscript"/>
+        </w:rPr>
+        <w:t>2</w:t>
+      </w:r>
+      <w:r>
+        <w:rPr>
+          <w:rFonts w:ascii="Consolas" w:eastAsia="新細明體" w:hAnsi="Consolas" w:cs="Arial"/>
+          <w:color w:val="000000"/>
+          <w:kern w:val="0"/>
+          <w:sz w:val="28"/>
+          <w:szCs w:val="28"/>
+        </w:rPr>
+        <w:t>...x</w:t>
+      </w:r>
+      <w:r>
+        <w:rPr>
+          <w:rFonts w:ascii="Consolas" w:eastAsia="新細明體" w:hAnsi="Consolas" w:cs="Arial"/>
+          <w:color w:val="000000"/>
+          <w:kern w:val="0"/>
+          <w:sz w:val="28"/>
+          <w:szCs w:val="28"/>
+          <w:vertAlign w:val="subscript"/>
+        </w:rPr>
+        <w:t>n</w:t>
+      </w:r>
+      <w:r>
+        <w:rPr>
+          <w:rFonts w:ascii="Consolas" w:eastAsia="新細明體" w:hAnsi="Consolas" w:cs="Arial"/>
+          <w:color w:val="000000"/>
+          <w:kern w:val="0"/>
+          <w:sz w:val="28"/>
+          <w:szCs w:val="28"/>
+        </w:rPr>
+        <w:t>)</w:t>
+      </w:r>
+      <w:r>
+        <w:rPr>
+          <w:rFonts w:ascii="Consolas" w:eastAsia="新細明體" w:hAnsi="Consolas" w:cs="Arial"/>
+          <w:color w:val="000000"/>
+          <w:kern w:val="0"/>
+          <w:sz w:val="28"/>
+          <w:szCs w:val="28"/>
+        </w:rPr>
+        <w:t xml:space="preserve"> </w:t>
+      </w:r>
+      <w:r>
+        <w:rPr>
+          <w:rFonts w:ascii="Consolas" w:eastAsia="新細明體" w:hAnsi="Consolas" w:cs="Arial"/>
+          <w:color w:val="000000"/>
+          <w:kern w:val="0"/>
+          <w:sz w:val="28"/>
+          <w:szCs w:val="28"/>
+        </w:rPr>
+        <w:t>和</w:t>
+      </w:r>
+      <w:r>
+        <w:rPr>
+          <w:rFonts w:ascii="Consolas" w:eastAsia="新細明體" w:hAnsi="Consolas" w:cs="Arial"/>
+          <w:color w:val="000000"/>
+          <w:kern w:val="0"/>
+          <w:sz w:val="28"/>
+          <w:szCs w:val="28"/>
+        </w:rPr>
+        <w:t xml:space="preserve"> </w:t>
+      </w:r>
+      <w:r>
+        <w:rPr>
+          <w:rFonts w:ascii="Consolas" w:eastAsia="新細明體" w:hAnsi="Consolas" w:cs="Arial"/>
+          <w:color w:val="000000"/>
+          <w:kern w:val="0"/>
+          <w:sz w:val="28"/>
+          <w:szCs w:val="28"/>
+        </w:rPr>
+        <w:t>T(z,</w:t>
+      </w:r>
+      <w:r>
+        <w:rPr>
+          <w:rFonts w:ascii="Consolas" w:eastAsia="新細明體" w:hAnsi="Consolas" w:cs="Arial"/>
+          <w:color w:val="000000"/>
+          <w:kern w:val="0"/>
+          <w:sz w:val="28"/>
+          <w:szCs w:val="28"/>
+        </w:rPr>
+        <w:t>x</w:t>
+      </w:r>
+      <w:r>
+        <w:rPr>
+          <w:rFonts w:ascii="Consolas" w:eastAsia="新細明體" w:hAnsi="Consolas" w:cs="Arial"/>
+          <w:color w:val="000000"/>
+          <w:kern w:val="0"/>
+          <w:sz w:val="28"/>
+          <w:szCs w:val="28"/>
+          <w:vertAlign w:val="subscript"/>
+        </w:rPr>
+        <w:t>1</w:t>
+      </w:r>
+      <w:r>
+        <w:rPr>
+          <w:rFonts w:ascii="Consolas" w:eastAsia="新細明體" w:hAnsi="Consolas" w:cs="Arial"/>
+          <w:color w:val="000000"/>
+          <w:kern w:val="0"/>
+          <w:sz w:val="28"/>
+          <w:szCs w:val="28"/>
+        </w:rPr>
+        <w:t>...x</w:t>
+      </w:r>
+      <w:r>
+        <w:rPr>
+          <w:rFonts w:ascii="Consolas" w:eastAsia="新細明體" w:hAnsi="Consolas" w:cs="Arial"/>
+          <w:color w:val="000000"/>
+          <w:kern w:val="0"/>
+          <w:sz w:val="28"/>
+          <w:szCs w:val="28"/>
+          <w:vertAlign w:val="subscript"/>
+        </w:rPr>
+        <w:t>n+1</w:t>
+      </w:r>
+      <w:r>
+        <w:rPr>
+          <w:rFonts w:ascii="Consolas" w:eastAsia="新細明體" w:hAnsi="Consolas" w:cs="Arial"/>
+          <w:color w:val="000000"/>
+          <w:kern w:val="0"/>
+          <w:sz w:val="28"/>
+          <w:szCs w:val="28"/>
+        </w:rPr>
+        <w:t>)</w:t>
+      </w:r>
+      <w:r>
+        <w:rPr>
+          <w:rFonts w:ascii="Consolas" w:eastAsia="新細明體" w:hAnsi="Consolas" w:cs="Arial"/>
+          <w:color w:val="000000"/>
+          <w:kern w:val="0"/>
+          <w:sz w:val="28"/>
+          <w:szCs w:val="28"/>
+        </w:rPr>
+        <w:t>。故可得：</w:t>
       </w:r>
     </w:p>
     <w:p>
@@ -31764,107 +32463,312 @@
           <w:sz w:val="28"/>
           <w:szCs w:val="28"/>
         </w:rPr>
-        <w:t>依據歸納假設，分別存在與</w:t>
-      </w:r>
-      <w:r>
-        <w:rPr>
-          <w:rFonts w:ascii="Consolas" w:eastAsia="新細明體" w:hAnsi="Consolas" w:cs="Arial"/>
-          <w:color w:val="000000"/>
-          <w:kern w:val="0"/>
-          <w:sz w:val="28"/>
-          <w:szCs w:val="28"/>
-        </w:rPr>
-        <w:t xml:space="preserve"> y=ψ(x2...xn) </w:t>
-      </w:r>
-      <w:r>
-        <w:rPr>
-          <w:rFonts w:ascii="Consolas" w:eastAsia="新細明體" w:hAnsi="Consolas" w:cs="Arial"/>
-          <w:color w:val="000000"/>
-          <w:kern w:val="0"/>
-          <w:sz w:val="28"/>
-          <w:szCs w:val="28"/>
-        </w:rPr>
-        <w:t>及</w:t>
-      </w:r>
-      <w:r>
-        <w:rPr>
-          <w:rFonts w:ascii="Consolas" w:eastAsia="新細明體" w:hAnsi="Consolas" w:cs="Arial"/>
-          <w:color w:val="000000"/>
-          <w:kern w:val="0"/>
-          <w:sz w:val="28"/>
-          <w:szCs w:val="28"/>
-        </w:rPr>
-        <w:t xml:space="preserve"> z=μ(x1...xn+1) </w:t>
-      </w:r>
-      <w:r>
-        <w:rPr>
-          <w:rFonts w:ascii="Consolas" w:eastAsia="新細明體" w:hAnsi="Consolas" w:cs="Arial"/>
-          <w:color w:val="000000"/>
-          <w:kern w:val="0"/>
-          <w:sz w:val="28"/>
-          <w:szCs w:val="28"/>
-        </w:rPr>
-        <w:t>等值之算術關係</w:t>
-      </w:r>
-      <w:r>
-        <w:rPr>
-          <w:rFonts w:ascii="Consolas" w:eastAsia="新細明體" w:hAnsi="Consolas" w:cs="Arial"/>
-          <w:color w:val="000000"/>
-          <w:kern w:val="0"/>
-          <w:sz w:val="28"/>
-          <w:szCs w:val="28"/>
-        </w:rPr>
-        <w:t xml:space="preserve"> S(y,x2...xn) </w:t>
-      </w:r>
-      <w:r>
-        <w:rPr>
-          <w:rFonts w:ascii="Consolas" w:eastAsia="新細明體" w:hAnsi="Consolas" w:cs="Arial"/>
-          <w:color w:val="000000"/>
-          <w:kern w:val="0"/>
-          <w:sz w:val="28"/>
-          <w:szCs w:val="28"/>
-        </w:rPr>
-        <w:t>和</w:t>
-      </w:r>
-      <w:r>
-        <w:rPr>
-          <w:rFonts w:ascii="Consolas" w:eastAsia="新細明體" w:hAnsi="Consolas" w:cs="Arial"/>
-          <w:color w:val="000000"/>
-          <w:kern w:val="0"/>
-          <w:sz w:val="28"/>
-          <w:szCs w:val="28"/>
-        </w:rPr>
-        <w:t xml:space="preserve"> T(z,x,...xn+l)</w:t>
-      </w:r>
-      <w:r>
-        <w:rPr>
-          <w:rFonts w:ascii="Consolas" w:eastAsia="新細明體" w:hAnsi="Consolas" w:cs="Arial"/>
-          <w:color w:val="000000"/>
-          <w:kern w:val="0"/>
-          <w:sz w:val="28"/>
-          <w:szCs w:val="28"/>
-        </w:rPr>
-        <w:t>。</w:t>
-      </w:r>
-      <w:r>
-        <w:rPr>
-          <w:rFonts w:ascii="Consolas" w:eastAsia="新細明體" w:hAnsi="Consolas" w:cs="Arial"/>
-          <w:color w:val="000000"/>
-          <w:kern w:val="0"/>
-          <w:sz w:val="28"/>
-          <w:szCs w:val="28"/>
-        </w:rPr>
-        <w:t xml:space="preserve"> </w:t>
-      </w:r>
-      <w:r>
-        <w:rPr>
-          <w:rFonts w:ascii="Consolas" w:eastAsia="新細明體" w:hAnsi="Consolas" w:cs="Arial"/>
-          <w:color w:val="000000"/>
-          <w:kern w:val="0"/>
-          <w:sz w:val="28"/>
-          <w:szCs w:val="28"/>
-        </w:rPr>
-        <w:t>故可得：</w:t>
+        <w:t>x</w:t>
+      </w:r>
+      <w:r>
+        <w:rPr>
+          <w:rFonts w:ascii="Consolas" w:eastAsia="新細明體" w:hAnsi="Consolas" w:cs="Arial"/>
+          <w:color w:val="000000"/>
+          <w:kern w:val="0"/>
+          <w:sz w:val="28"/>
+          <w:szCs w:val="28"/>
+          <w:vertAlign w:val="subscript"/>
+        </w:rPr>
+        <w:t>0</w:t>
+      </w:r>
+      <w:r>
+        <w:rPr>
+          <w:rFonts w:ascii="Consolas" w:eastAsia="新細明體" w:hAnsi="Consolas" w:cs="Arial"/>
+          <w:color w:val="000000"/>
+          <w:kern w:val="0"/>
+          <w:sz w:val="28"/>
+          <w:szCs w:val="28"/>
+        </w:rPr>
+        <w:t>=</w:t>
+      </w:r>
+      <w:proofErr w:type="gramStart"/>
+      <w:r>
+        <w:rPr>
+          <w:rFonts w:ascii="Consolas" w:eastAsia="新細明體" w:hAnsi="Consolas" w:cs="Arial"/>
+          <w:color w:val="000000"/>
+          <w:kern w:val="0"/>
+          <w:sz w:val="28"/>
+          <w:szCs w:val="28"/>
+        </w:rPr>
+        <w:t>φ(</w:t>
+      </w:r>
+      <w:proofErr w:type="gramEnd"/>
+      <w:r>
+        <w:rPr>
+          <w:rFonts w:ascii="Consolas" w:eastAsia="新細明體" w:hAnsi="Consolas" w:cs="Arial"/>
+          <w:color w:val="000000"/>
+          <w:kern w:val="0"/>
+          <w:sz w:val="28"/>
+          <w:szCs w:val="28"/>
+        </w:rPr>
+        <w:t>x</w:t>
+      </w:r>
+      <w:r>
+        <w:rPr>
+          <w:rFonts w:ascii="Consolas" w:eastAsia="新細明體" w:hAnsi="Consolas" w:cs="Arial"/>
+          <w:color w:val="000000"/>
+          <w:kern w:val="0"/>
+          <w:sz w:val="28"/>
+          <w:szCs w:val="28"/>
+          <w:vertAlign w:val="subscript"/>
+        </w:rPr>
+        <w:t>1</w:t>
+      </w:r>
+      <w:r>
+        <w:rPr>
+          <w:rFonts w:ascii="Consolas" w:eastAsia="新細明體" w:hAnsi="Consolas" w:cs="Arial"/>
+          <w:color w:val="000000"/>
+          <w:kern w:val="0"/>
+          <w:sz w:val="28"/>
+          <w:szCs w:val="28"/>
+        </w:rPr>
+        <w:t>...x</w:t>
+      </w:r>
+      <w:r>
+        <w:rPr>
+          <w:rFonts w:ascii="Consolas" w:eastAsia="新細明體" w:hAnsi="Consolas" w:cs="Arial"/>
+          <w:color w:val="000000"/>
+          <w:kern w:val="0"/>
+          <w:sz w:val="28"/>
+          <w:szCs w:val="28"/>
+          <w:vertAlign w:val="subscript"/>
+        </w:rPr>
+        <w:t>n</w:t>
+      </w:r>
+      <w:r>
+        <w:rPr>
+          <w:rFonts w:ascii="Consolas" w:eastAsia="新細明體" w:hAnsi="Consolas" w:cs="Arial"/>
+          <w:color w:val="000000"/>
+          <w:kern w:val="0"/>
+          <w:sz w:val="28"/>
+          <w:szCs w:val="28"/>
+        </w:rPr>
+        <w:t>)~(Ef){S(f</w:t>
+      </w:r>
+      <w:r>
+        <w:rPr>
+          <w:rFonts w:ascii="Consolas" w:eastAsia="新細明體" w:hAnsi="Consolas" w:cs="Arial"/>
+          <w:color w:val="000000"/>
+          <w:kern w:val="0"/>
+          <w:sz w:val="28"/>
+          <w:szCs w:val="28"/>
+          <w:vertAlign w:val="subscript"/>
+        </w:rPr>
+        <w:t>0</w:t>
+      </w:r>
+      <w:r>
+        <w:rPr>
+          <w:rFonts w:ascii="Consolas" w:eastAsia="新細明體" w:hAnsi="Consolas" w:cs="Arial"/>
+          <w:color w:val="000000"/>
+          <w:kern w:val="0"/>
+          <w:sz w:val="28"/>
+          <w:szCs w:val="28"/>
+        </w:rPr>
+        <w:t>,x</w:t>
+      </w:r>
+      <w:r>
+        <w:rPr>
+          <w:rFonts w:ascii="Consolas" w:eastAsia="新細明體" w:hAnsi="Consolas" w:cs="Arial"/>
+          <w:color w:val="000000"/>
+          <w:kern w:val="0"/>
+          <w:sz w:val="28"/>
+          <w:szCs w:val="28"/>
+          <w:vertAlign w:val="subscript"/>
+        </w:rPr>
+        <w:t>2</w:t>
+      </w:r>
+      <w:r>
+        <w:rPr>
+          <w:rFonts w:ascii="Consolas" w:eastAsia="新細明體" w:hAnsi="Consolas" w:cs="Arial"/>
+          <w:color w:val="000000"/>
+          <w:kern w:val="0"/>
+          <w:sz w:val="28"/>
+          <w:szCs w:val="28"/>
+        </w:rPr>
+        <w:t>...x</w:t>
+      </w:r>
+      <w:r>
+        <w:rPr>
+          <w:rFonts w:ascii="Consolas" w:eastAsia="新細明體" w:hAnsi="Consolas" w:cs="Arial"/>
+          <w:color w:val="000000"/>
+          <w:kern w:val="0"/>
+          <w:sz w:val="28"/>
+          <w:szCs w:val="28"/>
+          <w:vertAlign w:val="subscript"/>
+        </w:rPr>
+        <w:t>n</w:t>
+      </w:r>
+      <w:r>
+        <w:rPr>
+          <w:rFonts w:ascii="Consolas" w:eastAsia="新細明體" w:hAnsi="Consolas" w:cs="Arial"/>
+          <w:color w:val="000000"/>
+          <w:kern w:val="0"/>
+          <w:sz w:val="28"/>
+          <w:szCs w:val="28"/>
+        </w:rPr>
+        <w:t>) &amp; (k)[k&lt;x</w:t>
+      </w:r>
+      <w:r>
+        <w:rPr>
+          <w:rFonts w:ascii="Consolas" w:eastAsia="新細明體" w:hAnsi="Consolas" w:cs="Arial"/>
+          <w:color w:val="000000"/>
+          <w:kern w:val="0"/>
+          <w:sz w:val="28"/>
+          <w:szCs w:val="28"/>
+          <w:vertAlign w:val="subscript"/>
+        </w:rPr>
+        <w:t>1</w:t>
+      </w:r>
+      <w:r>
+        <w:rPr>
+          <w:rFonts w:ascii="Consolas" w:eastAsia="新細明體" w:hAnsi="Consolas" w:cs="Arial"/>
+          <w:color w:val="000000"/>
+          <w:kern w:val="0"/>
+          <w:sz w:val="28"/>
+          <w:szCs w:val="28"/>
+        </w:rPr>
+        <w:t>→T(f</w:t>
+      </w:r>
+      <w:r>
+        <w:rPr>
+          <w:rFonts w:ascii="Consolas" w:eastAsia="新細明體" w:hAnsi="Consolas" w:cs="Arial"/>
+          <w:color w:val="000000"/>
+          <w:kern w:val="0"/>
+          <w:sz w:val="28"/>
+          <w:szCs w:val="28"/>
+          <w:vertAlign w:val="subscript"/>
+        </w:rPr>
+        <w:t>k+1</w:t>
+      </w:r>
+      <w:r>
+        <w:rPr>
+          <w:rFonts w:ascii="Consolas" w:eastAsia="新細明體" w:hAnsi="Consolas" w:cs="Arial"/>
+          <w:color w:val="000000"/>
+          <w:kern w:val="0"/>
+          <w:sz w:val="28"/>
+          <w:szCs w:val="28"/>
+        </w:rPr>
+        <w:t>,k,f</w:t>
+      </w:r>
+      <w:r>
+        <w:rPr>
+          <w:rFonts w:ascii="Consolas" w:eastAsia="新細明體" w:hAnsi="Consolas" w:cs="Arial"/>
+          <w:color w:val="000000"/>
+          <w:kern w:val="0"/>
+          <w:sz w:val="28"/>
+          <w:szCs w:val="28"/>
+          <w:vertAlign w:val="subscript"/>
+        </w:rPr>
+        <w:t>k</w:t>
+      </w:r>
+      <w:r>
+        <w:rPr>
+          <w:rFonts w:ascii="Consolas" w:eastAsia="新細明體" w:hAnsi="Consolas" w:cs="Arial"/>
+          <w:color w:val="000000"/>
+          <w:kern w:val="0"/>
+          <w:sz w:val="28"/>
+          <w:szCs w:val="28"/>
+        </w:rPr>
+        <w:t>,</w:t>
+      </w:r>
+      <w:r>
+        <w:rPr>
+          <w:rFonts w:ascii="Consolas" w:eastAsia="新細明體" w:hAnsi="Consolas" w:cs="Arial"/>
+          <w:color w:val="000000"/>
+          <w:kern w:val="0"/>
+          <w:sz w:val="28"/>
+          <w:szCs w:val="28"/>
+        </w:rPr>
+        <w:t>x</w:t>
+      </w:r>
+      <w:r>
+        <w:rPr>
+          <w:rFonts w:ascii="Consolas" w:eastAsia="新細明體" w:hAnsi="Consolas" w:cs="Arial"/>
+          <w:color w:val="000000"/>
+          <w:kern w:val="0"/>
+          <w:sz w:val="28"/>
+          <w:szCs w:val="28"/>
+          <w:vertAlign w:val="subscript"/>
+        </w:rPr>
+        <w:t>2</w:t>
+      </w:r>
+      <w:r>
+        <w:rPr>
+          <w:rFonts w:ascii="Consolas" w:eastAsia="新細明體" w:hAnsi="Consolas" w:cs="Arial"/>
+          <w:color w:val="000000"/>
+          <w:kern w:val="0"/>
+          <w:sz w:val="28"/>
+          <w:szCs w:val="28"/>
+        </w:rPr>
+        <w:t>...x</w:t>
+      </w:r>
+      <w:r>
+        <w:rPr>
+          <w:rFonts w:ascii="Consolas" w:eastAsia="新細明體" w:hAnsi="Consolas" w:cs="Arial"/>
+          <w:color w:val="000000"/>
+          <w:kern w:val="0"/>
+          <w:sz w:val="28"/>
+          <w:szCs w:val="28"/>
+          <w:vertAlign w:val="subscript"/>
+        </w:rPr>
+        <w:t>n</w:t>
+      </w:r>
+      <w:r>
+        <w:rPr>
+          <w:rFonts w:ascii="Consolas" w:eastAsia="新細明體" w:hAnsi="Consolas" w:cs="Arial"/>
+          <w:color w:val="000000"/>
+          <w:kern w:val="0"/>
+          <w:sz w:val="28"/>
+          <w:szCs w:val="28"/>
+        </w:rPr>
+        <w:t>)] &amp; x</w:t>
+      </w:r>
+      <w:r>
+        <w:rPr>
+          <w:rFonts w:ascii="Consolas" w:eastAsia="新細明體" w:hAnsi="Consolas" w:cs="Arial"/>
+          <w:color w:val="000000"/>
+          <w:kern w:val="0"/>
+          <w:sz w:val="28"/>
+          <w:szCs w:val="28"/>
+          <w:vertAlign w:val="subscript"/>
+        </w:rPr>
+        <w:t>0</w:t>
+      </w:r>
+      <w:r>
+        <w:rPr>
+          <w:rFonts w:ascii="Consolas" w:eastAsia="新細明體" w:hAnsi="Consolas" w:cs="Arial"/>
+          <w:color w:val="000000"/>
+          <w:kern w:val="0"/>
+          <w:sz w:val="28"/>
+          <w:szCs w:val="28"/>
+        </w:rPr>
+        <w:t>=f</w:t>
+      </w:r>
+      <w:r>
+        <w:rPr>
+          <w:rFonts w:ascii="Consolas" w:eastAsia="新細明體" w:hAnsi="Consolas" w:cs="Arial"/>
+          <w:color w:val="000000"/>
+          <w:kern w:val="0"/>
+          <w:sz w:val="28"/>
+          <w:szCs w:val="28"/>
+          <w:vertAlign w:val="subscript"/>
+        </w:rPr>
+        <w:t>x1</w:t>
+      </w:r>
+      <w:r>
+        <w:rPr>
+          <w:rFonts w:ascii="Consolas" w:eastAsia="新細明體" w:hAnsi="Consolas" w:cs="Arial"/>
+          <w:color w:val="000000"/>
+          <w:kern w:val="0"/>
+          <w:sz w:val="28"/>
+          <w:szCs w:val="28"/>
+        </w:rPr>
+        <w:t>} (17)</w:t>
       </w:r>
     </w:p>
     <w:p>
@@ -31887,7 +32791,288 @@
           <w:sz w:val="28"/>
           <w:szCs w:val="28"/>
         </w:rPr>
-        <w:t>x0=φ(x1...xn)~(Ef){S(f0,x2...xn) &amp; (k)[k&lt;x1→T(fk+1,k,fk,x2...xn)] &amp; x0=fx1} (17)</w:t>
+        <w:t>52) f bedeutet hier eine Variable, deren Wertbereich die Folgen natürl. Zahlen sind. Mit fk wird das k+1-te Glied einer Folge f bezeichnet (mit f0 das erste).</w:t>
+      </w:r>
+    </w:p>
+    <w:p>
+      <w:pPr>
+        <w:widowControl/>
+        <w:spacing w:before="100" w:beforeAutospacing="1" w:after="100" w:afterAutospacing="1" w:line="400" w:lineRule="exact"/>
+        <w:rPr>
+          <w:rFonts w:ascii="Consolas" w:eastAsia="新細明體" w:hAnsi="Consolas" w:cs="Consolas" w:hint="eastAsia"/>
+          <w:b/>
+          <w:bCs/>
+          <w:color w:val="000000"/>
+          <w:kern w:val="0"/>
+          <w:sz w:val="28"/>
+          <w:szCs w:val="28"/>
+        </w:rPr>
+      </w:pPr>
+      <w:r>
+        <w:rPr>
+          <w:rFonts w:ascii="Consolas" w:eastAsia="新細明體" w:hAnsi="Consolas" w:cs="Arial"/>
+          <w:color w:val="000000"/>
+          <w:kern w:val="0"/>
+          <w:sz w:val="28"/>
+          <w:szCs w:val="28"/>
+        </w:rPr>
+        <w:t>52)</w:t>
+      </w:r>
+      <w:r>
+        <w:rPr>
+          <w:rFonts w:ascii="Consolas" w:eastAsia="新細明體" w:hAnsi="Consolas" w:cs="Arial" w:hint="eastAsia"/>
+          <w:color w:val="000000"/>
+          <w:kern w:val="0"/>
+          <w:sz w:val="28"/>
+          <w:szCs w:val="28"/>
+        </w:rPr>
+        <w:t xml:space="preserve"> </w:t>
+      </w:r>
+      <w:r>
+        <w:rPr>
+          <w:rFonts w:ascii="Consolas" w:eastAsia="新細明體" w:hAnsi="Consolas" w:cs="Arial"/>
+          <w:color w:val="000000"/>
+          <w:kern w:val="0"/>
+          <w:sz w:val="28"/>
+          <w:szCs w:val="28"/>
+        </w:rPr>
+        <w:t>f</w:t>
+      </w:r>
+      <w:r>
+        <w:rPr>
+          <w:rFonts w:ascii="Consolas" w:eastAsia="新細明體" w:hAnsi="Consolas" w:cs="Arial"/>
+          <w:color w:val="000000"/>
+          <w:kern w:val="0"/>
+          <w:sz w:val="28"/>
+          <w:szCs w:val="28"/>
+        </w:rPr>
+        <w:t xml:space="preserve"> </w:t>
+      </w:r>
+      <w:r>
+        <w:rPr>
+          <w:rFonts w:ascii="Consolas" w:eastAsia="新細明體" w:hAnsi="Consolas" w:cs="Arial"/>
+          <w:color w:val="000000"/>
+          <w:kern w:val="0"/>
+          <w:sz w:val="28"/>
+          <w:szCs w:val="28"/>
+        </w:rPr>
+        <w:t>於此</w:t>
+      </w:r>
+      <w:r>
+        <w:rPr>
+          <w:rFonts w:ascii="Consolas" w:eastAsia="新細明體" w:hAnsi="Consolas" w:cs="Arial" w:hint="eastAsia"/>
+          <w:color w:val="000000"/>
+          <w:kern w:val="0"/>
+          <w:sz w:val="28"/>
+          <w:szCs w:val="28"/>
+        </w:rPr>
+        <w:t>表</w:t>
+      </w:r>
+      <w:r>
+        <w:rPr>
+          <w:rFonts w:ascii="Consolas" w:eastAsia="新細明體" w:hAnsi="Consolas" w:cs="Arial"/>
+          <w:color w:val="000000"/>
+          <w:kern w:val="0"/>
+          <w:sz w:val="28"/>
+          <w:szCs w:val="28"/>
+        </w:rPr>
+        <w:t>示</w:t>
+      </w:r>
+      <w:r>
+        <w:rPr>
+          <w:rFonts w:ascii="Consolas" w:eastAsia="新細明體" w:hAnsi="Consolas" w:cs="Arial"/>
+          <w:color w:val="000000"/>
+          <w:kern w:val="0"/>
+          <w:sz w:val="28"/>
+          <w:szCs w:val="28"/>
+        </w:rPr>
+        <w:t>一個</w:t>
+      </w:r>
+      <w:proofErr w:type="gramStart"/>
+      <w:r>
+        <w:rPr>
+          <w:rFonts w:ascii="Consolas" w:eastAsia="新細明體" w:hAnsi="Consolas" w:cs="Arial"/>
+          <w:color w:val="000000"/>
+          <w:kern w:val="0"/>
+          <w:sz w:val="28"/>
+          <w:szCs w:val="28"/>
+        </w:rPr>
+        <w:t>其值域是</w:t>
+      </w:r>
+      <w:proofErr w:type="gramEnd"/>
+      <w:r>
+        <w:rPr>
+          <w:rFonts w:ascii="Consolas" w:eastAsia="新細明體" w:hAnsi="Consolas" w:cs="Arial"/>
+          <w:color w:val="000000"/>
+          <w:kern w:val="0"/>
+          <w:sz w:val="28"/>
+          <w:szCs w:val="28"/>
+        </w:rPr>
+        <w:t>自然數序列</w:t>
+      </w:r>
+      <w:r>
+        <w:rPr>
+          <w:rFonts w:ascii="Consolas" w:eastAsia="新細明體" w:hAnsi="Consolas" w:cs="Arial" w:hint="eastAsia"/>
+          <w:color w:val="000000"/>
+          <w:kern w:val="0"/>
+          <w:sz w:val="28"/>
+          <w:szCs w:val="28"/>
+        </w:rPr>
+        <w:t>的</w:t>
+      </w:r>
+      <w:r>
+        <w:rPr>
+          <w:rFonts w:ascii="Consolas" w:eastAsia="新細明體" w:hAnsi="Consolas" w:cs="Arial"/>
+          <w:color w:val="000000"/>
+          <w:kern w:val="0"/>
+          <w:sz w:val="28"/>
+          <w:szCs w:val="28"/>
+        </w:rPr>
+        <w:t>變數</w:t>
+      </w:r>
+      <w:r>
+        <w:rPr>
+          <w:rFonts w:ascii="Consolas" w:eastAsia="新細明體" w:hAnsi="Consolas" w:cs="Arial"/>
+          <w:color w:val="000000"/>
+          <w:kern w:val="0"/>
+          <w:sz w:val="28"/>
+          <w:szCs w:val="28"/>
+        </w:rPr>
+        <w:t>。</w:t>
+      </w:r>
+      <w:r>
+        <w:rPr>
+          <w:rFonts w:ascii="Consolas" w:eastAsia="新細明體" w:hAnsi="Consolas" w:cs="Arial"/>
+          <w:color w:val="000000"/>
+          <w:kern w:val="0"/>
+          <w:sz w:val="28"/>
+          <w:szCs w:val="28"/>
+        </w:rPr>
+        <w:t>f</w:t>
+      </w:r>
+      <w:r>
+        <w:rPr>
+          <w:rFonts w:ascii="Consolas" w:eastAsia="新細明體" w:hAnsi="Consolas" w:cs="Arial"/>
+          <w:color w:val="000000"/>
+          <w:kern w:val="0"/>
+          <w:sz w:val="28"/>
+          <w:szCs w:val="28"/>
+          <w:vertAlign w:val="subscript"/>
+        </w:rPr>
+        <w:t>k</w:t>
+      </w:r>
+      <w:r>
+        <w:rPr>
+          <w:rFonts w:ascii="Consolas" w:eastAsia="新細明體" w:hAnsi="Consolas" w:cs="Arial"/>
+          <w:color w:val="000000"/>
+          <w:kern w:val="0"/>
+          <w:sz w:val="28"/>
+          <w:szCs w:val="28"/>
+        </w:rPr>
+        <w:t xml:space="preserve"> </w:t>
+      </w:r>
+      <w:r>
+        <w:rPr>
+          <w:rFonts w:ascii="Consolas" w:eastAsia="新細明體" w:hAnsi="Consolas" w:cs="Arial"/>
+          <w:color w:val="000000"/>
+          <w:kern w:val="0"/>
+          <w:sz w:val="28"/>
+          <w:szCs w:val="28"/>
+        </w:rPr>
+        <w:t>用來表示</w:t>
+      </w:r>
+      <w:r>
+        <w:rPr>
+          <w:rFonts w:ascii="Consolas" w:eastAsia="新細明體" w:hAnsi="Consolas" w:cs="Arial"/>
+          <w:color w:val="000000"/>
+          <w:kern w:val="0"/>
+          <w:sz w:val="28"/>
+          <w:szCs w:val="28"/>
+        </w:rPr>
+        <w:t xml:space="preserve"> f </w:t>
+      </w:r>
+      <w:r>
+        <w:rPr>
+          <w:rFonts w:ascii="Consolas" w:eastAsia="新細明體" w:hAnsi="Consolas" w:cs="Arial"/>
+          <w:color w:val="000000"/>
+          <w:kern w:val="0"/>
+          <w:sz w:val="28"/>
+          <w:szCs w:val="28"/>
+        </w:rPr>
+        <w:t>序列之第</w:t>
+      </w:r>
+      <w:r>
+        <w:rPr>
+          <w:rFonts w:ascii="Consolas" w:eastAsia="新細明體" w:hAnsi="Consolas" w:cs="Arial"/>
+          <w:color w:val="000000"/>
+          <w:kern w:val="0"/>
+          <w:sz w:val="28"/>
+          <w:szCs w:val="28"/>
+        </w:rPr>
+        <w:t xml:space="preserve"> k+1-</w:t>
+      </w:r>
+      <w:proofErr w:type="gramStart"/>
+      <w:r>
+        <w:rPr>
+          <w:rFonts w:ascii="Consolas" w:eastAsia="新細明體" w:hAnsi="Consolas" w:cs="Arial"/>
+          <w:color w:val="000000"/>
+          <w:kern w:val="0"/>
+          <w:sz w:val="28"/>
+          <w:szCs w:val="28"/>
+        </w:rPr>
+        <w:t>個</w:t>
+      </w:r>
+      <w:proofErr w:type="gramEnd"/>
+      <w:r>
+        <w:rPr>
+          <w:rFonts w:ascii="Consolas" w:eastAsia="新細明體" w:hAnsi="Consolas" w:cs="Arial"/>
+          <w:color w:val="000000"/>
+          <w:kern w:val="0"/>
+          <w:sz w:val="28"/>
+          <w:szCs w:val="28"/>
+        </w:rPr>
+        <w:t>元素（</w:t>
+      </w:r>
+      <w:r>
+        <w:rPr>
+          <w:rFonts w:ascii="Consolas" w:eastAsia="新細明體" w:hAnsi="Consolas" w:cs="Arial"/>
+          <w:color w:val="000000"/>
+          <w:kern w:val="0"/>
+          <w:sz w:val="28"/>
+          <w:szCs w:val="28"/>
+        </w:rPr>
+        <w:t>f</w:t>
+      </w:r>
+      <w:r>
+        <w:rPr>
+          <w:rFonts w:ascii="Consolas" w:eastAsia="新細明體" w:hAnsi="Consolas" w:cs="Arial"/>
+          <w:color w:val="000000"/>
+          <w:kern w:val="0"/>
+          <w:sz w:val="28"/>
+          <w:szCs w:val="28"/>
+          <w:vertAlign w:val="subscript"/>
+        </w:rPr>
+        <w:t>0</w:t>
+      </w:r>
+      <w:r>
+        <w:rPr>
+          <w:rFonts w:ascii="Consolas" w:eastAsia="新細明體" w:hAnsi="Consolas" w:cs="Arial"/>
+          <w:color w:val="000000"/>
+          <w:kern w:val="0"/>
+          <w:sz w:val="28"/>
+          <w:szCs w:val="28"/>
+        </w:rPr>
+        <w:t xml:space="preserve"> </w:t>
+      </w:r>
+      <w:r>
+        <w:rPr>
+          <w:rFonts w:ascii="Consolas" w:eastAsia="新細明體" w:hAnsi="Consolas" w:cs="Arial"/>
+          <w:color w:val="000000"/>
+          <w:kern w:val="0"/>
+          <w:sz w:val="28"/>
+          <w:szCs w:val="28"/>
+        </w:rPr>
+        <w:t>表示第一個）。</w:t>
       </w:r>
     </w:p>
     <w:p>
@@ -31915,7 +33100,6 @@
           <w:sz w:val="28"/>
           <w:szCs w:val="28"/>
         </w:rPr>
-        <w:lastRenderedPageBreak/>
         <w:t>8.3.</w:t>
       </w:r>
       <w:r>
@@ -31951,6 +33135,7 @@
           <w:sz w:val="28"/>
           <w:szCs w:val="28"/>
         </w:rPr>
+        <w:lastRenderedPageBreak/>
         <w:t>Nun ersetzen wir den Begriff "Folge von Zahlen" durch "Paar von Zahlen", indem wir dam Zahlenpaar n, d die Zahlenfolge f</w:t>
       </w:r>
       <w:r>
@@ -32929,16 +34114,6 @@
           <w:szCs w:val="28"/>
         </w:rPr>
         <w:br/>
-      </w:r>
-      <w:r>
-        <w:rPr>
-          <w:rFonts w:ascii="Consolas" w:eastAsia="新細明體" w:hAnsi="Consolas" w:cs="Arial"/>
-          <w:color w:val="000000"/>
-          <w:kern w:val="0"/>
-          <w:sz w:val="28"/>
-          <w:szCs w:val="28"/>
-        </w:rPr>
-        <w:lastRenderedPageBreak/>
         <w:t xml:space="preserve">definiert und daher arithmetisch ist, so ist auch die folgendermaßen definierte Relation </w:t>
       </w:r>
       <w:proofErr w:type="gramStart"/>
@@ -32984,6 +34159,7 @@
           <w:sz w:val="28"/>
           <w:szCs w:val="28"/>
         </w:rPr>
+        <w:lastRenderedPageBreak/>
         <w:t>證明：令</w:t>
       </w:r>
       <w:r>
@@ -33014,7 +34190,70 @@
           <w:sz w:val="28"/>
           <w:szCs w:val="28"/>
         </w:rPr>
-        <w:t xml:space="preserve"> k,f0,f1...fk-1 </w:t>
+        <w:t xml:space="preserve"> k,f</w:t>
+      </w:r>
+      <w:r>
+        <w:rPr>
+          <w:rFonts w:ascii="Consolas" w:eastAsia="新細明體" w:hAnsi="Consolas" w:cs="Arial"/>
+          <w:color w:val="000000"/>
+          <w:kern w:val="0"/>
+          <w:sz w:val="28"/>
+          <w:szCs w:val="28"/>
+          <w:vertAlign w:val="subscript"/>
+        </w:rPr>
+        <w:t>0</w:t>
+      </w:r>
+      <w:r>
+        <w:rPr>
+          <w:rFonts w:ascii="Consolas" w:eastAsia="新細明體" w:hAnsi="Consolas" w:cs="Arial"/>
+          <w:color w:val="000000"/>
+          <w:kern w:val="0"/>
+          <w:sz w:val="28"/>
+          <w:szCs w:val="28"/>
+        </w:rPr>
+        <w:t>,f</w:t>
+      </w:r>
+      <w:r>
+        <w:rPr>
+          <w:rFonts w:ascii="Consolas" w:eastAsia="新細明體" w:hAnsi="Consolas" w:cs="Arial"/>
+          <w:color w:val="000000"/>
+          <w:kern w:val="0"/>
+          <w:sz w:val="28"/>
+          <w:szCs w:val="28"/>
+          <w:vertAlign w:val="subscript"/>
+        </w:rPr>
+        <w:t>1</w:t>
+      </w:r>
+      <w:r>
+        <w:rPr>
+          <w:rFonts w:ascii="Consolas" w:eastAsia="新細明體" w:hAnsi="Consolas" w:cs="Arial"/>
+          <w:color w:val="000000"/>
+          <w:kern w:val="0"/>
+          <w:sz w:val="28"/>
+          <w:szCs w:val="28"/>
+        </w:rPr>
+        <w:t>...f</w:t>
+      </w:r>
+      <w:r>
+        <w:rPr>
+          <w:rFonts w:ascii="Consolas" w:eastAsia="新細明體" w:hAnsi="Consolas" w:cs="Arial"/>
+          <w:color w:val="000000"/>
+          <w:kern w:val="0"/>
+          <w:sz w:val="28"/>
+          <w:szCs w:val="28"/>
+          <w:vertAlign w:val="subscript"/>
+        </w:rPr>
+        <w:t>k-1</w:t>
+      </w:r>
+      <w:r>
+        <w:rPr>
+          <w:rFonts w:ascii="Consolas" w:eastAsia="新細明體" w:hAnsi="Consolas" w:cs="Arial"/>
+          <w:color w:val="000000"/>
+          <w:kern w:val="0"/>
+          <w:sz w:val="28"/>
+          <w:szCs w:val="28"/>
+        </w:rPr>
+        <w:t xml:space="preserve"> </w:t>
       </w:r>
       <w:r>
         <w:rPr>
@@ -33105,7 +34344,28 @@
           <w:szCs w:val="28"/>
         </w:rPr>
         <w:br/>
-        <w:t>n≡fi[mod(1+(i+</w:t>
+        <w:t>n≡f</w:t>
+      </w:r>
+      <w:r>
+        <w:rPr>
+          <w:rFonts w:ascii="Consolas" w:eastAsia="新細明體" w:hAnsi="Consolas" w:cs="Arial"/>
+          <w:color w:val="000000"/>
+          <w:kern w:val="0"/>
+          <w:sz w:val="28"/>
+          <w:szCs w:val="28"/>
+          <w:vertAlign w:val="subscript"/>
+        </w:rPr>
+        <w:t>i</w:t>
+      </w:r>
+      <w:r>
+        <w:rPr>
+          <w:rFonts w:ascii="Consolas" w:eastAsia="新細明體" w:hAnsi="Consolas" w:cs="Arial"/>
+          <w:color w:val="000000"/>
+          <w:kern w:val="0"/>
+          <w:sz w:val="28"/>
+          <w:szCs w:val="28"/>
+        </w:rPr>
+        <w:t>[mod(1+(i+</w:t>
       </w:r>
       <w:proofErr w:type="gramStart"/>
       <w:r>
@@ -33401,7 +34661,28 @@
           <w:sz w:val="28"/>
           <w:szCs w:val="28"/>
         </w:rPr>
-        <w:t xml:space="preserve"> x=[n]p </w:t>
+        <w:t xml:space="preserve"> x=[n]</w:t>
+      </w:r>
+      <w:r>
+        <w:rPr>
+          <w:rFonts w:ascii="Consolas" w:eastAsia="新細明體" w:hAnsi="Consolas" w:cs="Arial"/>
+          <w:color w:val="000000"/>
+          <w:kern w:val="0"/>
+          <w:sz w:val="28"/>
+          <w:szCs w:val="28"/>
+          <w:vertAlign w:val="subscript"/>
+        </w:rPr>
+        <w:t>p</w:t>
+      </w:r>
+      <w:r>
+        <w:rPr>
+          <w:rFonts w:ascii="Consolas" w:eastAsia="新細明體" w:hAnsi="Consolas" w:cs="Arial"/>
+          <w:color w:val="000000"/>
+          <w:kern w:val="0"/>
+          <w:sz w:val="28"/>
+          <w:szCs w:val="28"/>
+        </w:rPr>
+        <w:t xml:space="preserve"> </w:t>
       </w:r>
       <w:r>
         <w:rPr>
@@ -33504,7 +34785,70 @@
           <w:sz w:val="28"/>
           <w:szCs w:val="28"/>
         </w:rPr>
-        <w:t xml:space="preserve"> P(x0,xl...xn) </w:t>
+        <w:t xml:space="preserve"> P(x</w:t>
+      </w:r>
+      <w:r>
+        <w:rPr>
+          <w:rFonts w:ascii="Consolas" w:eastAsia="新細明體" w:hAnsi="Consolas" w:cs="Arial"/>
+          <w:color w:val="000000"/>
+          <w:kern w:val="0"/>
+          <w:sz w:val="28"/>
+          <w:szCs w:val="28"/>
+          <w:vertAlign w:val="subscript"/>
+        </w:rPr>
+        <w:t>0</w:t>
+      </w:r>
+      <w:r>
+        <w:rPr>
+          <w:rFonts w:ascii="Consolas" w:eastAsia="新細明體" w:hAnsi="Consolas" w:cs="Arial"/>
+          <w:color w:val="000000"/>
+          <w:kern w:val="0"/>
+          <w:sz w:val="28"/>
+          <w:szCs w:val="28"/>
+        </w:rPr>
+        <w:t>,x</w:t>
+      </w:r>
+      <w:r>
+        <w:rPr>
+          <w:rFonts w:ascii="Consolas" w:eastAsia="新細明體" w:hAnsi="Consolas" w:cs="Arial" w:hint="eastAsia"/>
+          <w:color w:val="000000"/>
+          <w:kern w:val="0"/>
+          <w:sz w:val="28"/>
+          <w:szCs w:val="28"/>
+          <w:vertAlign w:val="subscript"/>
+        </w:rPr>
+        <w:t>1</w:t>
+      </w:r>
+      <w:r>
+        <w:rPr>
+          <w:rFonts w:ascii="Consolas" w:eastAsia="新細明體" w:hAnsi="Consolas" w:cs="Arial"/>
+          <w:color w:val="000000"/>
+          <w:kern w:val="0"/>
+          <w:sz w:val="28"/>
+          <w:szCs w:val="28"/>
+        </w:rPr>
+        <w:t>...x</w:t>
+      </w:r>
+      <w:r>
+        <w:rPr>
+          <w:rFonts w:ascii="Consolas" w:eastAsia="新細明體" w:hAnsi="Consolas" w:cs="Arial"/>
+          <w:color w:val="000000"/>
+          <w:kern w:val="0"/>
+          <w:sz w:val="28"/>
+          <w:szCs w:val="28"/>
+          <w:vertAlign w:val="subscript"/>
+        </w:rPr>
+        <w:t>n</w:t>
+      </w:r>
+      <w:r>
+        <w:rPr>
+          <w:rFonts w:ascii="Consolas" w:eastAsia="新細明體" w:hAnsi="Consolas" w:cs="Arial"/>
+          <w:color w:val="000000"/>
+          <w:kern w:val="0"/>
+          <w:sz w:val="28"/>
+          <w:szCs w:val="28"/>
+        </w:rPr>
+        <w:t xml:space="preserve">) </w:t>
       </w:r>
       <w:r>
         <w:rPr>
@@ -33567,7 +34911,112 @@
           <w:sz w:val="28"/>
           <w:szCs w:val="28"/>
         </w:rPr>
-        <w:t xml:space="preserve">x0...xn)≡(En,d){S([n]d+1,x2...xn) </w:t>
+        <w:t>x</w:t>
+      </w:r>
+      <w:r>
+        <w:rPr>
+          <w:rFonts w:ascii="Consolas" w:eastAsia="細明體" w:hAnsi="Consolas" w:cs="Consolas"/>
+          <w:color w:val="000000"/>
+          <w:kern w:val="0"/>
+          <w:sz w:val="28"/>
+          <w:szCs w:val="28"/>
+          <w:vertAlign w:val="subscript"/>
+        </w:rPr>
+        <w:t>0</w:t>
+      </w:r>
+      <w:r>
+        <w:rPr>
+          <w:rFonts w:ascii="Consolas" w:eastAsia="細明體" w:hAnsi="Consolas" w:cs="Consolas"/>
+          <w:color w:val="000000"/>
+          <w:kern w:val="0"/>
+          <w:sz w:val="28"/>
+          <w:szCs w:val="28"/>
+        </w:rPr>
+        <w:t>...x</w:t>
+      </w:r>
+      <w:r>
+        <w:rPr>
+          <w:rFonts w:ascii="Consolas" w:eastAsia="細明體" w:hAnsi="Consolas" w:cs="Consolas"/>
+          <w:color w:val="000000"/>
+          <w:kern w:val="0"/>
+          <w:sz w:val="28"/>
+          <w:szCs w:val="28"/>
+          <w:vertAlign w:val="subscript"/>
+        </w:rPr>
+        <w:t>n</w:t>
+      </w:r>
+      <w:r>
+        <w:rPr>
+          <w:rFonts w:ascii="Consolas" w:eastAsia="細明體" w:hAnsi="Consolas" w:cs="Consolas"/>
+          <w:color w:val="000000"/>
+          <w:kern w:val="0"/>
+          <w:sz w:val="28"/>
+          <w:szCs w:val="28"/>
+        </w:rPr>
+        <w:t>)≡(En,d){S([n]</w:t>
+      </w:r>
+      <w:r>
+        <w:rPr>
+          <w:rFonts w:ascii="Consolas" w:eastAsia="細明體" w:hAnsi="Consolas" w:cs="Consolas"/>
+          <w:color w:val="000000"/>
+          <w:kern w:val="0"/>
+          <w:sz w:val="28"/>
+          <w:szCs w:val="28"/>
+          <w:vertAlign w:val="subscript"/>
+        </w:rPr>
+        <w:t>d+1</w:t>
+      </w:r>
+      <w:r>
+        <w:rPr>
+          <w:rFonts w:ascii="Consolas" w:eastAsia="細明體" w:hAnsi="Consolas" w:cs="Consolas"/>
+          <w:color w:val="000000"/>
+          <w:kern w:val="0"/>
+          <w:sz w:val="28"/>
+          <w:szCs w:val="28"/>
+        </w:rPr>
+        <w:t>,x</w:t>
+      </w:r>
+      <w:r>
+        <w:rPr>
+          <w:rFonts w:ascii="Consolas" w:eastAsia="細明體" w:hAnsi="Consolas" w:cs="Consolas"/>
+          <w:color w:val="000000"/>
+          <w:kern w:val="0"/>
+          <w:sz w:val="28"/>
+          <w:szCs w:val="28"/>
+          <w:vertAlign w:val="subscript"/>
+        </w:rPr>
+        <w:t>2</w:t>
+      </w:r>
+      <w:r>
+        <w:rPr>
+          <w:rFonts w:ascii="Consolas" w:eastAsia="細明體" w:hAnsi="Consolas" w:cs="Consolas"/>
+          <w:color w:val="000000"/>
+          <w:kern w:val="0"/>
+          <w:sz w:val="28"/>
+          <w:szCs w:val="28"/>
+        </w:rPr>
+        <w:t>...x</w:t>
+      </w:r>
+      <w:r>
+        <w:rPr>
+          <w:rFonts w:ascii="Consolas" w:eastAsia="細明體" w:hAnsi="Consolas" w:cs="Consolas"/>
+          <w:color w:val="000000"/>
+          <w:kern w:val="0"/>
+          <w:sz w:val="28"/>
+          <w:szCs w:val="28"/>
+          <w:vertAlign w:val="subscript"/>
+        </w:rPr>
+        <w:t>n</w:t>
+      </w:r>
+      <w:r>
+        <w:rPr>
+          <w:rFonts w:ascii="Consolas" w:eastAsia="細明體" w:hAnsi="Consolas" w:cs="Consolas"/>
+          <w:color w:val="000000"/>
+          <w:kern w:val="0"/>
+          <w:sz w:val="28"/>
+          <w:szCs w:val="28"/>
+        </w:rPr>
+        <w:t xml:space="preserve">) </w:t>
       </w:r>
     </w:p>
     <w:p>
@@ -33630,7 +35079,39 @@
           <w:sz w:val="28"/>
           <w:szCs w:val="28"/>
         </w:rPr>
-        <w:t>k&lt;x1 → T([n]1+d(k+2)</w:t>
+        <w:t>k&lt;x</w:t>
+      </w:r>
+      <w:r>
+        <w:rPr>
+          <w:rFonts w:ascii="Consolas" w:eastAsia="細明體" w:hAnsi="Consolas" w:cs="Consolas"/>
+          <w:color w:val="000000"/>
+          <w:kern w:val="0"/>
+          <w:sz w:val="28"/>
+          <w:szCs w:val="28"/>
+          <w:vertAlign w:val="subscript"/>
+        </w:rPr>
+        <w:t>1</w:t>
+      </w:r>
+      <w:r>
+        <w:rPr>
+          <w:rFonts w:ascii="Consolas" w:eastAsia="細明體" w:hAnsi="Consolas" w:cs="Consolas"/>
+          <w:color w:val="000000"/>
+          <w:kern w:val="0"/>
+          <w:sz w:val="28"/>
+          <w:szCs w:val="28"/>
+        </w:rPr>
+        <w:t xml:space="preserve"> → T([n]</w:t>
+      </w:r>
+      <w:r>
+        <w:rPr>
+          <w:rFonts w:ascii="Consolas" w:eastAsia="細明體" w:hAnsi="Consolas" w:cs="Consolas"/>
+          <w:color w:val="000000"/>
+          <w:kern w:val="0"/>
+          <w:sz w:val="28"/>
+          <w:szCs w:val="28"/>
+          <w:vertAlign w:val="subscript"/>
+        </w:rPr>
+        <w:t>1+d(k+2)</w:t>
       </w:r>
     </w:p>
     <w:p>
@@ -33746,7 +35227,18 @@
           <w:sz w:val="28"/>
           <w:szCs w:val="28"/>
         </w:rPr>
-        <w:t>n]1+d(k+1)</w:t>
+        <w:t>n]</w:t>
+      </w:r>
+      <w:r>
+        <w:rPr>
+          <w:rFonts w:ascii="Consolas" w:eastAsia="細明體" w:hAnsi="Consolas" w:cs="Consolas"/>
+          <w:color w:val="000000"/>
+          <w:kern w:val="0"/>
+          <w:sz w:val="28"/>
+          <w:szCs w:val="28"/>
+          <w:vertAlign w:val="subscript"/>
+        </w:rPr>
+        <w:t>1+d(k+1)</w:t>
       </w:r>
     </w:p>
     <w:p>
@@ -33850,7 +35342,49 @@
           <w:sz w:val="28"/>
           <w:szCs w:val="28"/>
         </w:rPr>
-        <w:t xml:space="preserve">                 &amp; x0=[n]1+d(x1+1)}</w:t>
+        <w:t xml:space="preserve">                 &amp; x</w:t>
+      </w:r>
+      <w:r>
+        <w:rPr>
+          <w:rFonts w:ascii="Consolas" w:eastAsia="細明體" w:hAnsi="Consolas" w:cs="Consolas"/>
+          <w:color w:val="000000"/>
+          <w:kern w:val="0"/>
+          <w:sz w:val="28"/>
+          <w:szCs w:val="28"/>
+          <w:vertAlign w:val="subscript"/>
+        </w:rPr>
+        <w:t>0</w:t>
+      </w:r>
+      <w:r>
+        <w:rPr>
+          <w:rFonts w:ascii="Consolas" w:eastAsia="細明體" w:hAnsi="Consolas" w:cs="Consolas"/>
+          <w:color w:val="000000"/>
+          <w:kern w:val="0"/>
+          <w:sz w:val="28"/>
+          <w:szCs w:val="28"/>
+        </w:rPr>
+        <w:t>=[n]</w:t>
+      </w:r>
+      <w:r>
+        <w:rPr>
+          <w:rFonts w:ascii="Consolas" w:eastAsia="細明體" w:hAnsi="Consolas" w:cs="Consolas"/>
+          <w:color w:val="000000"/>
+          <w:kern w:val="0"/>
+          <w:sz w:val="28"/>
+          <w:szCs w:val="28"/>
+          <w:vertAlign w:val="subscript"/>
+        </w:rPr>
+        <w:t>1+d(x1+1)</w:t>
+      </w:r>
+      <w:r>
+        <w:rPr>
+          <w:rFonts w:ascii="Consolas" w:eastAsia="細明體" w:hAnsi="Consolas" w:cs="Consolas"/>
+          <w:color w:val="000000"/>
+          <w:kern w:val="0"/>
+          <w:sz w:val="28"/>
+          <w:szCs w:val="28"/>
+        </w:rPr>
+        <w:t>}</w:t>
       </w:r>
     </w:p>
     <w:p>
@@ -33902,7 +35436,28 @@
           <w:sz w:val="28"/>
           <w:szCs w:val="28"/>
         </w:rPr>
-        <w:t>arithmetisch, welche nach (17) and Hilfssatz I mit: x0=</w:t>
+        <w:t>arithmetisch, welche nach (17) and Hilfssatz I mit: x</w:t>
+      </w:r>
+      <w:r>
+        <w:rPr>
+          <w:rFonts w:ascii="Consolas" w:eastAsia="新細明體" w:hAnsi="Consolas" w:cs="Consolas"/>
+          <w:color w:val="000000"/>
+          <w:kern w:val="0"/>
+          <w:sz w:val="28"/>
+          <w:szCs w:val="28"/>
+          <w:vertAlign w:val="subscript"/>
+        </w:rPr>
+        <w:t>0</w:t>
+      </w:r>
+      <w:r>
+        <w:rPr>
+          <w:rFonts w:ascii="Consolas" w:eastAsia="新細明體" w:hAnsi="Consolas" w:cs="Consolas"/>
+          <w:color w:val="000000"/>
+          <w:kern w:val="0"/>
+          <w:sz w:val="28"/>
+          <w:szCs w:val="28"/>
+        </w:rPr>
+        <w:t>=</w:t>
       </w:r>
       <w:proofErr w:type="gramStart"/>
       <w:r>
@@ -33924,7 +35479,49 @@
           <w:sz w:val="28"/>
           <w:szCs w:val="28"/>
         </w:rPr>
-        <w:t>x1...xn) äiquivalent ist (es kommt bei der Folge f in (17) nur auf ihren Verlauf bis zum x1+1-ten Glied an). Damit ist Satz VII bewiesen.</w:t>
+        <w:t>x</w:t>
+      </w:r>
+      <w:r>
+        <w:rPr>
+          <w:rFonts w:ascii="Consolas" w:eastAsia="新細明體" w:hAnsi="Consolas" w:cs="Consolas"/>
+          <w:color w:val="000000"/>
+          <w:kern w:val="0"/>
+          <w:sz w:val="28"/>
+          <w:szCs w:val="28"/>
+          <w:vertAlign w:val="subscript"/>
+        </w:rPr>
+        <w:t>1</w:t>
+      </w:r>
+      <w:r>
+        <w:rPr>
+          <w:rFonts w:ascii="Consolas" w:eastAsia="新細明體" w:hAnsi="Consolas" w:cs="Consolas"/>
+          <w:color w:val="000000"/>
+          <w:kern w:val="0"/>
+          <w:sz w:val="28"/>
+          <w:szCs w:val="28"/>
+        </w:rPr>
+        <w:t>...x</w:t>
+      </w:r>
+      <w:r>
+        <w:rPr>
+          <w:rFonts w:ascii="Consolas" w:eastAsia="新細明體" w:hAnsi="Consolas" w:cs="Consolas"/>
+          <w:color w:val="000000"/>
+          <w:kern w:val="0"/>
+          <w:sz w:val="28"/>
+          <w:szCs w:val="28"/>
+          <w:vertAlign w:val="subscript"/>
+        </w:rPr>
+        <w:t>n</w:t>
+      </w:r>
+      <w:r>
+        <w:rPr>
+          <w:rFonts w:ascii="Consolas" w:eastAsia="新細明體" w:hAnsi="Consolas" w:cs="Consolas"/>
+          <w:color w:val="000000"/>
+          <w:kern w:val="0"/>
+          <w:sz w:val="28"/>
+          <w:szCs w:val="28"/>
+        </w:rPr>
+        <w:t>) äiquivalent ist (es kommt bei der Folge f in (17) nur auf ihren Verlauf bis zum x1+1-ten Glied an). Damit ist Satz VII bewiesen.</w:t>
       </w:r>
     </w:p>
     <w:p>
@@ -34017,7 +35614,80 @@
           <w:sz w:val="28"/>
           <w:szCs w:val="28"/>
         </w:rPr>
-        <w:t xml:space="preserve"> x0=φ(x1...xn)</w:t>
+        <w:t xml:space="preserve"> </w:t>
+      </w:r>
+      <w:r>
+        <w:rPr>
+          <w:rFonts w:ascii="Consolas" w:eastAsia="新細明體" w:hAnsi="Consolas" w:cs="Consolas"/>
+          <w:color w:val="000000"/>
+          <w:kern w:val="0"/>
+          <w:sz w:val="28"/>
+          <w:szCs w:val="28"/>
+        </w:rPr>
+        <w:t>x</w:t>
+      </w:r>
+      <w:r>
+        <w:rPr>
+          <w:rFonts w:ascii="Consolas" w:eastAsia="新細明體" w:hAnsi="Consolas" w:cs="Consolas"/>
+          <w:color w:val="000000"/>
+          <w:kern w:val="0"/>
+          <w:sz w:val="28"/>
+          <w:szCs w:val="28"/>
+          <w:vertAlign w:val="subscript"/>
+        </w:rPr>
+        <w:t>0</w:t>
+      </w:r>
+      <w:r>
+        <w:rPr>
+          <w:rFonts w:ascii="Consolas" w:eastAsia="新細明體" w:hAnsi="Consolas" w:cs="Consolas"/>
+          <w:color w:val="000000"/>
+          <w:kern w:val="0"/>
+          <w:sz w:val="28"/>
+          <w:szCs w:val="28"/>
+        </w:rPr>
+        <w:t>=φ(x</w:t>
+      </w:r>
+      <w:r>
+        <w:rPr>
+          <w:rFonts w:ascii="Consolas" w:eastAsia="新細明體" w:hAnsi="Consolas" w:cs="Consolas"/>
+          <w:color w:val="000000"/>
+          <w:kern w:val="0"/>
+          <w:sz w:val="28"/>
+          <w:szCs w:val="28"/>
+          <w:vertAlign w:val="subscript"/>
+        </w:rPr>
+        <w:t>1</w:t>
+      </w:r>
+      <w:r>
+        <w:rPr>
+          <w:rFonts w:ascii="Consolas" w:eastAsia="新細明體" w:hAnsi="Consolas" w:cs="Consolas"/>
+          <w:color w:val="000000"/>
+          <w:kern w:val="0"/>
+          <w:sz w:val="28"/>
+          <w:szCs w:val="28"/>
+        </w:rPr>
+        <w:t>...x</w:t>
+      </w:r>
+      <w:r>
+        <w:rPr>
+          <w:rFonts w:ascii="Consolas" w:eastAsia="新細明體" w:hAnsi="Consolas" w:cs="Consolas"/>
+          <w:color w:val="000000"/>
+          <w:kern w:val="0"/>
+          <w:sz w:val="28"/>
+          <w:szCs w:val="28"/>
+          <w:vertAlign w:val="subscript"/>
+        </w:rPr>
+        <w:t>n</w:t>
+      </w:r>
+      <w:r>
+        <w:rPr>
+          <w:rFonts w:ascii="Consolas" w:eastAsia="新細明體" w:hAnsi="Consolas" w:cs="Consolas"/>
+          <w:color w:val="000000"/>
+          <w:kern w:val="0"/>
+          <w:sz w:val="28"/>
+          <w:szCs w:val="28"/>
+        </w:rPr>
+        <w:t>)</w:t>
       </w:r>
       <w:r>
         <w:rPr>
@@ -34037,7 +35707,7 @@
           <w:sz w:val="28"/>
           <w:szCs w:val="28"/>
         </w:rPr>
-        <w:t xml:space="preserve"> (</w:t>
+        <w:t>(</w:t>
       </w:r>
       <w:r>
         <w:rPr>
@@ -34097,7 +35767,28 @@
           <w:sz w:val="28"/>
           <w:szCs w:val="28"/>
         </w:rPr>
-        <w:t xml:space="preserve"> x1+1 </w:t>
+        <w:t xml:space="preserve"> x</w:t>
+      </w:r>
+      <w:r>
+        <w:rPr>
+          <w:rFonts w:ascii="Consolas" w:eastAsia="新細明體" w:hAnsi="Consolas" w:cs="Arial"/>
+          <w:color w:val="000000"/>
+          <w:kern w:val="0"/>
+          <w:sz w:val="28"/>
+          <w:szCs w:val="28"/>
+          <w:vertAlign w:val="subscript"/>
+        </w:rPr>
+        <w:t>1</w:t>
+      </w:r>
+      <w:r>
+        <w:rPr>
+          <w:rFonts w:ascii="Consolas" w:eastAsia="新細明體" w:hAnsi="Consolas" w:cs="Arial"/>
+          <w:color w:val="000000"/>
+          <w:kern w:val="0"/>
+          <w:sz w:val="28"/>
+          <w:szCs w:val="28"/>
+        </w:rPr>
+        <w:t xml:space="preserve">+1 </w:t>
       </w:r>
       <w:proofErr w:type="gramStart"/>
       <w:r>
@@ -34139,27 +35830,7 @@
           <w:sz w:val="28"/>
           <w:szCs w:val="28"/>
         </w:rPr>
-        <w:t>。</w:t>
-      </w:r>
-      <w:r>
-        <w:rPr>
-          <w:rFonts w:ascii="Consolas" w:eastAsia="新細明體" w:hAnsi="Consolas" w:cs="Arial"/>
-          <w:color w:val="000000"/>
-          <w:kern w:val="0"/>
-          <w:sz w:val="28"/>
-          <w:szCs w:val="28"/>
-        </w:rPr>
-        <w:t xml:space="preserve"> </w:t>
-      </w:r>
-      <w:r>
-        <w:rPr>
-          <w:rFonts w:ascii="Consolas" w:eastAsia="新細明體" w:hAnsi="Consolas" w:cs="Arial"/>
-          <w:color w:val="000000"/>
-          <w:kern w:val="0"/>
-          <w:sz w:val="28"/>
-          <w:szCs w:val="28"/>
-        </w:rPr>
-        <w:t>據此命題</w:t>
+        <w:t>。據此命題</w:t>
       </w:r>
       <w:r>
         <w:rPr>
@@ -34355,7 +36026,6 @@
           <w:sz w:val="28"/>
           <w:szCs w:val="28"/>
         </w:rPr>
-        <w:lastRenderedPageBreak/>
         <w:t>找出</w:t>
       </w:r>
       <w:r>
@@ -34724,6 +36394,7 @@
           <w:sz w:val="28"/>
           <w:szCs w:val="28"/>
         </w:rPr>
+        <w:lastRenderedPageBreak/>
         <w:t>n≡ 3[mod 1+(1+1)3!=13]</w:t>
       </w:r>
     </w:p>
@@ -36076,16 +37747,6 @@
           <w:szCs w:val="28"/>
         </w:rPr>
         <w:br/>
-      </w:r>
-      <w:r>
-        <w:rPr>
-          <w:rFonts w:ascii="Consolas" w:eastAsia="標楷體" w:hAnsi="Consolas" w:cs="Consolas"/>
-          <w:color w:val="000000"/>
-          <w:kern w:val="0"/>
-          <w:sz w:val="28"/>
-          <w:szCs w:val="28"/>
-        </w:rPr>
-        <w:lastRenderedPageBreak/>
         <w:t>p | [(i+j+1)l!+1]-[(i+1)l!+1] = jl!</w:t>
       </w:r>
       <w:r>
@@ -36139,6 +37800,8 @@
         </w:rPr>
         <w:t xml:space="preserve"> p|l!</w:t>
       </w:r>
+      <w:bookmarkStart w:id="0" w:name="_GoBack"/>
+      <w:bookmarkEnd w:id="0"/>
     </w:p>
     <w:p>
       <w:pPr>
@@ -36164,6 +37827,7 @@
           <w:sz w:val="28"/>
           <w:szCs w:val="28"/>
         </w:rPr>
+        <w:lastRenderedPageBreak/>
         <w:t>若</w:t>
       </w:r>
       <w:r>
@@ -37967,7 +39631,6 @@
           <w:sz w:val="28"/>
           <w:szCs w:val="28"/>
         </w:rPr>
-        <w:lastRenderedPageBreak/>
         <w:t>解：</w:t>
       </w:r>
     </w:p>
@@ -38050,6 +39713,7 @@
           <w:sz w:val="28"/>
           <w:szCs w:val="28"/>
         </w:rPr>
+        <w:lastRenderedPageBreak/>
         <w:t>x≡3 (mod 5)</w:t>
       </w:r>
     </w:p>
@@ -39329,19 +40993,7 @@
           <w:szCs w:val="28"/>
         </w:rPr>
         <w:br/>
-        <w:t>P(x0...xn)≡(En,d</w:t>
-      </w:r>
-      <w:bookmarkStart w:id="0" w:name="_GoBack"/>
-      <w:bookmarkEnd w:id="0"/>
-      <w:r>
-        <w:rPr>
-          <w:rFonts w:ascii="Consolas" w:eastAsia="標楷體" w:hAnsi="Consolas" w:cs="Consolas"/>
-          <w:color w:val="000000"/>
-          <w:kern w:val="0"/>
-          <w:sz w:val="28"/>
-          <w:szCs w:val="28"/>
-        </w:rPr>
-        <w:t>){S([n]</w:t>
+        <w:t>P(x0...xn)≡(En,d){S([n]</w:t>
       </w:r>
       <w:r>
         <w:rPr>
@@ -39373,16 +41025,6 @@
           <w:szCs w:val="28"/>
         </w:rPr>
         <w:br/>
-      </w:r>
-      <w:r>
-        <w:rPr>
-          <w:rFonts w:ascii="Consolas" w:eastAsia="標楷體" w:hAnsi="Consolas" w:cs="Consolas"/>
-          <w:color w:val="000000"/>
-          <w:kern w:val="0"/>
-          <w:sz w:val="28"/>
-          <w:szCs w:val="28"/>
-        </w:rPr>
-        <w:lastRenderedPageBreak/>
         <w:t>&amp; (k)[k&lt;x1 → T([n]</w:t>
       </w:r>
       <w:r>
@@ -39485,6 +41127,7 @@
           <w:sz w:val="28"/>
           <w:szCs w:val="28"/>
         </w:rPr>
+        <w:lastRenderedPageBreak/>
         <w:t>8.4.</w:t>
       </w:r>
       <w:r>
@@ -40167,7 +41810,6 @@
           <w:sz w:val="28"/>
           <w:szCs w:val="28"/>
         </w:rPr>
-        <w:lastRenderedPageBreak/>
         <w:t>命題</w:t>
       </w:r>
       <w:r>
@@ -40291,6 +41933,7 @@
           <w:sz w:val="28"/>
           <w:szCs w:val="28"/>
         </w:rPr>
+        <w:lastRenderedPageBreak/>
         <w:t>53) Das sind diejenigen ω-widerspruchsfreien Systeme, welche aus P durch Hinzufügung einer rekursiv definierbaren Klasse von Axiomen entstehen.</w:t>
       </w:r>
     </w:p>
@@ -40925,7 +42568,6 @@
           <w:sz w:val="28"/>
           <w:szCs w:val="28"/>
         </w:rPr>
-        <w:lastRenderedPageBreak/>
         <w:t>這基於：</w:t>
       </w:r>
     </w:p>
@@ -40949,6 +42591,7 @@
           <w:sz w:val="28"/>
           <w:szCs w:val="28"/>
         </w:rPr>
+        <w:lastRenderedPageBreak/>
         <w:t>Satz X: Jedes Problem der Form (x)F(x) (F rekursiv) läßt sich zurückführen auf die Frage nach der Erfüllbarkeit einer Formel des engeren Funktionenkalküls (d.h. zujedem rekursiven F kann man eine Formel des engeren Funktionenkalküls angeben, deren Erfüllbarkeit mit der Richtigkeit von (x)F(x) äquivalent ist).</w:t>
       </w:r>
     </w:p>
@@ -41570,173 +43213,173 @@
           <w:sz w:val="28"/>
           <w:szCs w:val="28"/>
         </w:rPr>
+        <w:t>對這些符號增加第三種變數形式</w:t>
+      </w:r>
+      <w:r>
+        <w:rPr>
+          <w:rFonts w:ascii="Consolas" w:eastAsia="新細明體" w:hAnsi="Consolas" w:cs="Arial"/>
+          <w:color w:val="000000"/>
+          <w:kern w:val="0"/>
+          <w:sz w:val="28"/>
+          <w:szCs w:val="28"/>
+        </w:rPr>
+        <w:t xml:space="preserve"> φ(x), ψ(x y), χ(x y z) </w:t>
+      </w:r>
+      <w:r>
+        <w:rPr>
+          <w:rFonts w:ascii="Consolas" w:eastAsia="新細明體" w:hAnsi="Consolas" w:cs="Arial"/>
+          <w:color w:val="000000"/>
+          <w:kern w:val="0"/>
+          <w:sz w:val="28"/>
+          <w:szCs w:val="28"/>
+        </w:rPr>
+        <w:t>等等，</w:t>
+      </w:r>
+      <w:r>
+        <w:rPr>
+          <w:rFonts w:ascii="Consolas" w:eastAsia="新細明體" w:hAnsi="Consolas" w:cs="Arial"/>
+          <w:color w:val="000000"/>
+          <w:kern w:val="0"/>
+          <w:sz w:val="28"/>
+          <w:szCs w:val="28"/>
+        </w:rPr>
+        <w:t xml:space="preserve"> </w:t>
+      </w:r>
+      <w:r>
+        <w:rPr>
+          <w:rFonts w:ascii="Consolas" w:eastAsia="新細明體" w:hAnsi="Consolas" w:cs="Arial"/>
+          <w:color w:val="000000"/>
+          <w:kern w:val="0"/>
+          <w:sz w:val="28"/>
+          <w:szCs w:val="28"/>
+        </w:rPr>
+        <w:t>表示物件函數</w:t>
+      </w:r>
+      <w:proofErr w:type="gramStart"/>
+      <w:r>
+        <w:rPr>
+          <w:rFonts w:ascii="Consolas" w:eastAsia="新細明體" w:hAnsi="Consolas" w:cs="Arial"/>
+          <w:color w:val="000000"/>
+          <w:kern w:val="0"/>
+          <w:sz w:val="28"/>
+          <w:szCs w:val="28"/>
+        </w:rPr>
+        <w:t>（</w:t>
+      </w:r>
+      <w:proofErr w:type="gramEnd"/>
+      <w:r>
+        <w:rPr>
+          <w:rFonts w:ascii="Consolas" w:eastAsia="新細明體" w:hAnsi="Consolas" w:cs="Arial"/>
+          <w:color w:val="000000"/>
+          <w:kern w:val="0"/>
+          <w:sz w:val="28"/>
+          <w:szCs w:val="28"/>
+        </w:rPr>
+        <w:t>即</w:t>
+      </w:r>
+      <w:r>
+        <w:rPr>
+          <w:rFonts w:ascii="Consolas" w:eastAsia="新細明體" w:hAnsi="Consolas" w:cs="Arial"/>
+          <w:color w:val="000000"/>
+          <w:kern w:val="0"/>
+          <w:sz w:val="28"/>
+          <w:szCs w:val="28"/>
+        </w:rPr>
+        <w:t xml:space="preserve"> φ(x), ψ(x y) </w:t>
+      </w:r>
+      <w:r>
+        <w:rPr>
+          <w:rFonts w:ascii="Consolas" w:eastAsia="新細明體" w:hAnsi="Consolas" w:cs="Arial"/>
+          <w:color w:val="000000"/>
+          <w:kern w:val="0"/>
+          <w:sz w:val="28"/>
+          <w:szCs w:val="28"/>
+        </w:rPr>
+        <w:t>等等用來表示參數與值為個體之單射函數。</w:t>
+      </w:r>
+      <w:r>
+        <w:rPr>
+          <w:rFonts w:ascii="Consolas" w:eastAsia="新細明體" w:hAnsi="Consolas" w:cs="Arial"/>
+          <w:color w:val="000000"/>
+          <w:kern w:val="0"/>
+          <w:sz w:val="28"/>
+          <w:szCs w:val="28"/>
+        </w:rPr>
+        <w:t xml:space="preserve">57) </w:t>
+      </w:r>
+      <w:r>
+        <w:rPr>
+          <w:rFonts w:ascii="Consolas" w:eastAsia="新細明體" w:hAnsi="Consolas" w:cs="Arial"/>
+          <w:color w:val="000000"/>
+          <w:kern w:val="0"/>
+          <w:sz w:val="28"/>
+          <w:szCs w:val="28"/>
+        </w:rPr>
+        <w:t>除了一開始引入的受限函數計算之符號還包含第三種變數</w:t>
+      </w:r>
+      <w:proofErr w:type="gramStart"/>
+      <w:r>
+        <w:rPr>
+          <w:rFonts w:ascii="Consolas" w:eastAsia="新細明體" w:hAnsi="Consolas" w:cs="Arial"/>
+          <w:color w:val="000000"/>
+          <w:kern w:val="0"/>
+          <w:sz w:val="28"/>
+          <w:szCs w:val="28"/>
+        </w:rPr>
+        <w:t>（</w:t>
+      </w:r>
+      <w:proofErr w:type="gramEnd"/>
+      <w:r>
+        <w:rPr>
+          <w:rFonts w:ascii="Consolas" w:eastAsia="新細明體" w:hAnsi="Consolas" w:cs="Arial"/>
+          <w:color w:val="000000"/>
+          <w:kern w:val="0"/>
+          <w:sz w:val="28"/>
+          <w:szCs w:val="28"/>
+        </w:rPr>
+        <w:t>φ(x), ψ(x y)...</w:t>
+      </w:r>
+      <w:r>
+        <w:rPr>
+          <w:rFonts w:ascii="Consolas" w:eastAsia="新細明體" w:hAnsi="Consolas" w:cs="Arial"/>
+          <w:color w:val="000000"/>
+          <w:kern w:val="0"/>
+          <w:sz w:val="28"/>
+          <w:szCs w:val="28"/>
+        </w:rPr>
+        <w:t>等</w:t>
+      </w:r>
+      <w:proofErr w:type="gramStart"/>
+      <w:r>
+        <w:rPr>
+          <w:rFonts w:ascii="Consolas" w:eastAsia="新細明體" w:hAnsi="Consolas" w:cs="Arial"/>
+          <w:color w:val="000000"/>
+          <w:kern w:val="0"/>
+          <w:sz w:val="28"/>
+          <w:szCs w:val="28"/>
+        </w:rPr>
+        <w:t>）</w:t>
+      </w:r>
+      <w:proofErr w:type="gramEnd"/>
+      <w:r>
+        <w:rPr>
+          <w:rFonts w:ascii="Consolas" w:eastAsia="新細明體" w:hAnsi="Consolas" w:cs="Arial"/>
+          <w:color w:val="000000"/>
+          <w:kern w:val="0"/>
+          <w:sz w:val="28"/>
+          <w:szCs w:val="28"/>
+        </w:rPr>
+        <w:t xml:space="preserve"> </w:t>
+      </w:r>
+      <w:r>
+        <w:rPr>
+          <w:rFonts w:ascii="Consolas" w:eastAsia="新細明體" w:hAnsi="Consolas" w:cs="Arial"/>
+          <w:color w:val="000000"/>
+          <w:kern w:val="0"/>
+          <w:sz w:val="28"/>
+          <w:szCs w:val="28"/>
+        </w:rPr>
         <w:lastRenderedPageBreak/>
-        <w:t>對這些符號增加第三種變數形式</w:t>
-      </w:r>
-      <w:r>
-        <w:rPr>
-          <w:rFonts w:ascii="Consolas" w:eastAsia="新細明體" w:hAnsi="Consolas" w:cs="Arial"/>
-          <w:color w:val="000000"/>
-          <w:kern w:val="0"/>
-          <w:sz w:val="28"/>
-          <w:szCs w:val="28"/>
-        </w:rPr>
-        <w:t xml:space="preserve"> φ(x), ψ(x y), χ(x y z) </w:t>
-      </w:r>
-      <w:r>
-        <w:rPr>
-          <w:rFonts w:ascii="Consolas" w:eastAsia="新細明體" w:hAnsi="Consolas" w:cs="Arial"/>
-          <w:color w:val="000000"/>
-          <w:kern w:val="0"/>
-          <w:sz w:val="28"/>
-          <w:szCs w:val="28"/>
-        </w:rPr>
-        <w:t>等等，</w:t>
-      </w:r>
-      <w:r>
-        <w:rPr>
-          <w:rFonts w:ascii="Consolas" w:eastAsia="新細明體" w:hAnsi="Consolas" w:cs="Arial"/>
-          <w:color w:val="000000"/>
-          <w:kern w:val="0"/>
-          <w:sz w:val="28"/>
-          <w:szCs w:val="28"/>
-        </w:rPr>
-        <w:t xml:space="preserve"> </w:t>
-      </w:r>
-      <w:r>
-        <w:rPr>
-          <w:rFonts w:ascii="Consolas" w:eastAsia="新細明體" w:hAnsi="Consolas" w:cs="Arial"/>
-          <w:color w:val="000000"/>
-          <w:kern w:val="0"/>
-          <w:sz w:val="28"/>
-          <w:szCs w:val="28"/>
-        </w:rPr>
-        <w:t>表示物件函數</w:t>
-      </w:r>
-      <w:proofErr w:type="gramStart"/>
-      <w:r>
-        <w:rPr>
-          <w:rFonts w:ascii="Consolas" w:eastAsia="新細明體" w:hAnsi="Consolas" w:cs="Arial"/>
-          <w:color w:val="000000"/>
-          <w:kern w:val="0"/>
-          <w:sz w:val="28"/>
-          <w:szCs w:val="28"/>
-        </w:rPr>
-        <w:t>（</w:t>
-      </w:r>
-      <w:proofErr w:type="gramEnd"/>
-      <w:r>
-        <w:rPr>
-          <w:rFonts w:ascii="Consolas" w:eastAsia="新細明體" w:hAnsi="Consolas" w:cs="Arial"/>
-          <w:color w:val="000000"/>
-          <w:kern w:val="0"/>
-          <w:sz w:val="28"/>
-          <w:szCs w:val="28"/>
-        </w:rPr>
-        <w:t>即</w:t>
-      </w:r>
-      <w:r>
-        <w:rPr>
-          <w:rFonts w:ascii="Consolas" w:eastAsia="新細明體" w:hAnsi="Consolas" w:cs="Arial"/>
-          <w:color w:val="000000"/>
-          <w:kern w:val="0"/>
-          <w:sz w:val="28"/>
-          <w:szCs w:val="28"/>
-        </w:rPr>
-        <w:t xml:space="preserve"> φ(x), ψ(x y) </w:t>
-      </w:r>
-      <w:r>
-        <w:rPr>
-          <w:rFonts w:ascii="Consolas" w:eastAsia="新細明體" w:hAnsi="Consolas" w:cs="Arial"/>
-          <w:color w:val="000000"/>
-          <w:kern w:val="0"/>
-          <w:sz w:val="28"/>
-          <w:szCs w:val="28"/>
-        </w:rPr>
-        <w:t>等等用來表示參數與值為個體之單射函數。</w:t>
-      </w:r>
-      <w:r>
-        <w:rPr>
-          <w:rFonts w:ascii="Consolas" w:eastAsia="新細明體" w:hAnsi="Consolas" w:cs="Arial"/>
-          <w:color w:val="000000"/>
-          <w:kern w:val="0"/>
-          <w:sz w:val="28"/>
-          <w:szCs w:val="28"/>
-        </w:rPr>
-        <w:t xml:space="preserve">57) </w:t>
-      </w:r>
-      <w:r>
-        <w:rPr>
-          <w:rFonts w:ascii="Consolas" w:eastAsia="新細明體" w:hAnsi="Consolas" w:cs="Arial"/>
-          <w:color w:val="000000"/>
-          <w:kern w:val="0"/>
-          <w:sz w:val="28"/>
-          <w:szCs w:val="28"/>
-        </w:rPr>
-        <w:t>除了一開始引入的受限函數計算之符號還包含第三種變數</w:t>
-      </w:r>
-      <w:proofErr w:type="gramStart"/>
-      <w:r>
-        <w:rPr>
-          <w:rFonts w:ascii="Consolas" w:eastAsia="新細明體" w:hAnsi="Consolas" w:cs="Arial"/>
-          <w:color w:val="000000"/>
-          <w:kern w:val="0"/>
-          <w:sz w:val="28"/>
-          <w:szCs w:val="28"/>
-        </w:rPr>
-        <w:t>（</w:t>
-      </w:r>
-      <w:proofErr w:type="gramEnd"/>
-      <w:r>
-        <w:rPr>
-          <w:rFonts w:ascii="Consolas" w:eastAsia="新細明體" w:hAnsi="Consolas" w:cs="Arial"/>
-          <w:color w:val="000000"/>
-          <w:kern w:val="0"/>
-          <w:sz w:val="28"/>
-          <w:szCs w:val="28"/>
-        </w:rPr>
-        <w:t>φ(x), ψ(x y)...</w:t>
-      </w:r>
-      <w:r>
-        <w:rPr>
-          <w:rFonts w:ascii="Consolas" w:eastAsia="新細明體" w:hAnsi="Consolas" w:cs="Arial"/>
-          <w:color w:val="000000"/>
-          <w:kern w:val="0"/>
-          <w:sz w:val="28"/>
-          <w:szCs w:val="28"/>
-        </w:rPr>
-        <w:t>等</w:t>
-      </w:r>
-      <w:proofErr w:type="gramStart"/>
-      <w:r>
-        <w:rPr>
-          <w:rFonts w:ascii="Consolas" w:eastAsia="新細明體" w:hAnsi="Consolas" w:cs="Arial"/>
-          <w:color w:val="000000"/>
-          <w:kern w:val="0"/>
-          <w:sz w:val="28"/>
-          <w:szCs w:val="28"/>
-        </w:rPr>
-        <w:t>）</w:t>
-      </w:r>
-      <w:proofErr w:type="gramEnd"/>
-      <w:r>
-        <w:rPr>
-          <w:rFonts w:ascii="Consolas" w:eastAsia="新細明體" w:hAnsi="Consolas" w:cs="Arial"/>
-          <w:color w:val="000000"/>
-          <w:kern w:val="0"/>
-          <w:sz w:val="28"/>
-          <w:szCs w:val="28"/>
-        </w:rPr>
-        <w:t xml:space="preserve"> </w:t>
-      </w:r>
-      <w:r>
-        <w:rPr>
-          <w:rFonts w:ascii="Consolas" w:eastAsia="新細明體" w:hAnsi="Consolas" w:cs="Arial"/>
-          <w:color w:val="000000"/>
-          <w:kern w:val="0"/>
-          <w:sz w:val="28"/>
-          <w:szCs w:val="28"/>
-        </w:rPr>
         <w:t>之公式稱為較廣義公式</w:t>
       </w:r>
       <w:proofErr w:type="gramStart"/>
@@ -42742,7 +44385,6 @@
           <w:sz w:val="28"/>
           <w:szCs w:val="28"/>
         </w:rPr>
-        <w:lastRenderedPageBreak/>
         <w:t xml:space="preserve">56) </w:t>
       </w:r>
       <w:r>
@@ -42938,6 +44580,7 @@
           <w:sz w:val="28"/>
           <w:szCs w:val="28"/>
         </w:rPr>
+        <w:lastRenderedPageBreak/>
         <w:t>57) Und zwar soll der Definitionsbereich immer der ganze individuenbereich sein.</w:t>
       </w:r>
     </w:p>
@@ -43703,7 +45346,6 @@
           <w:sz w:val="28"/>
           <w:szCs w:val="28"/>
         </w:rPr>
-        <w:lastRenderedPageBreak/>
         <w:t>1.(x2...</w:t>
       </w:r>
       <w:proofErr w:type="gramStart"/>
@@ -43830,6 +45472,7 @@
           <w:sz w:val="28"/>
           <w:szCs w:val="28"/>
         </w:rPr>
+        <w:lastRenderedPageBreak/>
         <w:t xml:space="preserve">  </w:t>
       </w:r>
       <w:proofErr w:type="gramStart"/>
@@ -44584,7 +46227,6 @@
           <w:sz w:val="28"/>
           <w:szCs w:val="28"/>
         </w:rPr>
-        <w:lastRenderedPageBreak/>
         <w:t xml:space="preserve">(x)[Φn(x)=0]      </w:t>
       </w:r>
       <w:proofErr w:type="gramStart"/>
@@ -44715,6 +46357,7 @@
           <w:sz w:val="28"/>
           <w:szCs w:val="28"/>
         </w:rPr>
+        <w:lastRenderedPageBreak/>
         <w:t>Wir ersetzen nun in allen Formeln (18), (19), (20) (für k=2,3...n) und in (21)(22) die Funktionen Φi durch Funktionsvariable φi, die Zahl 0 durch eine sonst nicht vorkommende Individuenvariable x</w:t>
       </w:r>
       <w:r>
@@ -45909,18 +47552,7 @@
           <w:sz w:val="28"/>
           <w:szCs w:val="28"/>
         </w:rPr>
-        <w:t>存在一個個</w:t>
-      </w:r>
-      <w:r>
-        <w:rPr>
-          <w:rFonts w:ascii="Consolas" w:eastAsia="新細明體" w:hAnsi="Consolas" w:cs="Arial"/>
-          <w:color w:val="000000"/>
-          <w:kern w:val="0"/>
-          <w:sz w:val="28"/>
-          <w:szCs w:val="28"/>
-        </w:rPr>
-        <w:lastRenderedPageBreak/>
-        <w:t>體</w:t>
+        <w:t>存在一個個體</w:t>
       </w:r>
       <w:r>
         <w:rPr>
@@ -46205,6 +47837,7 @@
           <w:sz w:val="28"/>
           <w:szCs w:val="28"/>
         </w:rPr>
+        <w:lastRenderedPageBreak/>
         <w:t>譯</w:t>
       </w:r>
       <w:proofErr w:type="gramStart"/>

</xml_diff>